<commit_message>
Minor changes to SDP
Fix some grammar, add screenshot of current interface
</commit_message>
<xml_diff>
--- a/Docs/Software Development Plan.docx
+++ b/Docs/Software Development Plan.docx
@@ -1,6 +1,6 @@
 
 <file path=word/document.xml><?xml version="1.0" encoding="utf-8"?>
-<w:document xmlns:wpc="http://schemas.microsoft.com/office/word/2010/wordprocessingCanvas" xmlns:mc="http://schemas.openxmlformats.org/markup-compatibility/2006" xmlns:o="urn:schemas-microsoft-com:office:office" xmlns:r="http://schemas.openxmlformats.org/officeDocument/2006/relationships" xmlns:m="http://schemas.openxmlformats.org/officeDocument/2006/math" xmlns:v="urn:schemas-microsoft-com:vml" xmlns:wp14="http://schemas.microsoft.com/office/word/2010/wordprocessingDrawing" xmlns:wp="http://schemas.openxmlformats.org/drawingml/2006/wordprocessingDrawing" xmlns:w10="urn:schemas-microsoft-com:office:word" xmlns:w="http://schemas.openxmlformats.org/wordprocessingml/2006/main" xmlns:w14="http://schemas.microsoft.com/office/word/2010/wordml" xmlns:w15="http://schemas.microsoft.com/office/word/2012/wordml" xmlns:wpg="http://schemas.microsoft.com/office/word/2010/wordprocessingGroup" xmlns:wpi="http://schemas.microsoft.com/office/word/2010/wordprocessingInk" xmlns:wne="http://schemas.microsoft.com/office/word/2006/wordml" xmlns:wps="http://schemas.microsoft.com/office/word/2010/wordprocessingShape" mc:Ignorable="w14 w15 wp14">
+<w:document xmlns:wpc="http://schemas.microsoft.com/office/word/2010/wordprocessingCanvas" xmlns:mo="http://schemas.microsoft.com/office/mac/office/2008/main" xmlns:mc="http://schemas.openxmlformats.org/markup-compatibility/2006" xmlns:mv="urn:schemas-microsoft-com:mac:vml" xmlns:o="urn:schemas-microsoft-com:office:office" xmlns:r="http://schemas.openxmlformats.org/officeDocument/2006/relationships" xmlns:m="http://schemas.openxmlformats.org/officeDocument/2006/math" xmlns:v="urn:schemas-microsoft-com:vml" xmlns:wp14="http://schemas.microsoft.com/office/word/2010/wordprocessingDrawing" xmlns:wp="http://schemas.openxmlformats.org/drawingml/2006/wordprocessingDrawing" xmlns:w10="urn:schemas-microsoft-com:office:word" xmlns:w="http://schemas.openxmlformats.org/wordprocessingml/2006/main" xmlns:w14="http://schemas.microsoft.com/office/word/2010/wordml" xmlns:w15="http://schemas.microsoft.com/office/word/2012/wordml" xmlns:wpg="http://schemas.microsoft.com/office/word/2010/wordprocessingGroup" xmlns:wpi="http://schemas.microsoft.com/office/word/2010/wordprocessingInk" xmlns:wne="http://schemas.microsoft.com/office/word/2006/wordml" xmlns:wps="http://schemas.microsoft.com/office/word/2010/wordprocessingShape" mc:Ignorable="w14 w15 wp14">
   <w:body>
     <w:p>
       <w:pPr>
@@ -28,7 +28,7 @@
           <w:noProof/>
         </w:rPr>
         <w:drawing>
-          <wp:anchor distT="0" distB="0" distL="114300" distR="114300" simplePos="0" relativeHeight="251658240" behindDoc="1" locked="0" layoutInCell="1" allowOverlap="1">
+          <wp:anchor distT="0" distB="0" distL="114300" distR="114300" simplePos="0" relativeHeight="251658240" behindDoc="1" locked="0" layoutInCell="1" allowOverlap="1" wp14:anchorId="3C6A7D58" wp14:editId="5C577907">
             <wp:simplePos x="0" y="0"/>
             <wp:positionH relativeFrom="margin">
               <wp:align>left</wp:align>
@@ -1415,28 +1415,42 @@
         <w:t>of the project.</w:t>
       </w:r>
       <w:r>
-        <w:t xml:space="preserve"> Found within you can find the teams responsibilities and deadlines for each aspect of the software.</w:t>
-      </w:r>
+        <w:t xml:space="preserve"> Found within </w:t>
+      </w:r>
+      <w:r>
+        <w:t>are</w:t>
+      </w:r>
+      <w:r>
+        <w:t xml:space="preserve"> the team</w:t>
+      </w:r>
+      <w:r>
+        <w:t>’</w:t>
+      </w:r>
+      <w:r>
+        <w:t>s responsibilities and deadlines for each aspect of the software.</w:t>
+      </w:r>
+      <w:bookmarkStart w:id="1" w:name="_GoBack"/>
+      <w:bookmarkEnd w:id="1"/>
     </w:p>
     <w:p>
       <w:pPr>
         <w:pStyle w:val="Heading1"/>
       </w:pPr>
-      <w:bookmarkStart w:id="1" w:name="_Toc493506917"/>
+      <w:bookmarkStart w:id="2" w:name="_Toc493506917"/>
       <w:r>
         <w:t>Pillars of the Development Process</w:t>
       </w:r>
-      <w:bookmarkEnd w:id="1"/>
+      <w:bookmarkEnd w:id="2"/>
     </w:p>
     <w:p>
       <w:pPr>
         <w:pStyle w:val="Heading2"/>
       </w:pPr>
-      <w:bookmarkStart w:id="2" w:name="_Toc493506918"/>
+      <w:bookmarkStart w:id="3" w:name="_Toc493506918"/>
       <w:r>
         <w:t>Design Coordination:</w:t>
       </w:r>
-      <w:bookmarkEnd w:id="2"/>
+      <w:bookmarkEnd w:id="3"/>
     </w:p>
     <w:p>
       <w:r>
@@ -1447,11 +1461,11 @@
       <w:pPr>
         <w:pStyle w:val="Heading2"/>
       </w:pPr>
-      <w:bookmarkStart w:id="3" w:name="_Toc493506919"/>
+      <w:bookmarkStart w:id="4" w:name="_Toc493506919"/>
       <w:r>
         <w:t>Server Development:</w:t>
       </w:r>
-      <w:bookmarkEnd w:id="3"/>
+      <w:bookmarkEnd w:id="4"/>
     </w:p>
     <w:p>
       <w:r>
@@ -1462,11 +1476,11 @@
       <w:pPr>
         <w:pStyle w:val="Heading2"/>
       </w:pPr>
-      <w:bookmarkStart w:id="4" w:name="_Toc493506920"/>
+      <w:bookmarkStart w:id="5" w:name="_Toc493506920"/>
       <w:r>
         <w:t>Client Application Development:</w:t>
       </w:r>
-      <w:bookmarkEnd w:id="4"/>
+      <w:bookmarkEnd w:id="5"/>
     </w:p>
     <w:p>
       <w:r>
@@ -1477,11 +1491,11 @@
       <w:pPr>
         <w:pStyle w:val="Heading2"/>
       </w:pPr>
-      <w:bookmarkStart w:id="5" w:name="_Toc493506921"/>
+      <w:bookmarkStart w:id="6" w:name="_Toc493506921"/>
       <w:r>
         <w:t>Testing &amp; Documentation:</w:t>
       </w:r>
-      <w:bookmarkEnd w:id="5"/>
+      <w:bookmarkEnd w:id="6"/>
     </w:p>
     <w:p>
       <w:r>
@@ -1492,11 +1506,11 @@
       <w:pPr>
         <w:pStyle w:val="Heading1"/>
       </w:pPr>
-      <w:bookmarkStart w:id="6" w:name="_Toc493506922"/>
+      <w:bookmarkStart w:id="7" w:name="_Toc493506922"/>
       <w:r>
         <w:t>Personnel &amp; Duties</w:t>
       </w:r>
-      <w:bookmarkEnd w:id="6"/>
+      <w:bookmarkEnd w:id="7"/>
     </w:p>
     <w:tbl>
       <w:tblPr>
@@ -1659,12 +1673,12 @@
       <w:pPr>
         <w:pStyle w:val="Heading1"/>
       </w:pPr>
-      <w:bookmarkStart w:id="7" w:name="_Toc493506923"/>
+      <w:bookmarkStart w:id="8" w:name="_Toc493506923"/>
       <w:r>
         <w:lastRenderedPageBreak/>
         <w:t>Software Life Cycle (Dates &amp; Timelines)</w:t>
       </w:r>
-      <w:bookmarkEnd w:id="7"/>
+      <w:bookmarkEnd w:id="8"/>
     </w:p>
     <w:p>
       <w:r>
@@ -1672,7 +1686,7 @@
           <w:noProof/>
         </w:rPr>
         <w:drawing>
-          <wp:anchor distT="0" distB="0" distL="114300" distR="114300" simplePos="0" relativeHeight="251659264" behindDoc="0" locked="0" layoutInCell="1" allowOverlap="1">
+          <wp:anchor distT="0" distB="0" distL="114300" distR="114300" simplePos="0" relativeHeight="251659264" behindDoc="0" locked="0" layoutInCell="1" allowOverlap="1" wp14:anchorId="22CAD624" wp14:editId="5A85D953">
             <wp:simplePos x="0" y="0"/>
             <wp:positionH relativeFrom="margin">
               <wp:align>center</wp:align>
@@ -1745,11 +1759,11 @@
       <w:pPr>
         <w:pStyle w:val="Heading1"/>
       </w:pPr>
-      <w:bookmarkStart w:id="8" w:name="_Toc493506924"/>
+      <w:bookmarkStart w:id="9" w:name="_Toc493506924"/>
       <w:r>
         <w:t>Major Activities</w:t>
       </w:r>
-      <w:bookmarkEnd w:id="8"/>
+      <w:bookmarkEnd w:id="9"/>
     </w:p>
     <w:tbl>
       <w:tblPr>
@@ -2047,19 +2061,12 @@
             <w:pPr>
               <w:cnfStyle w:val="000000000000" w:firstRow="0" w:lastRow="0" w:firstColumn="0" w:lastColumn="0" w:oddVBand="0" w:evenVBand="0" w:oddHBand="0" w:evenHBand="0" w:firstRowFirstColumn="0" w:firstRowLastColumn="0" w:lastRowFirstColumn="0" w:lastRowLastColumn="0"/>
             </w:pPr>
-            <w:proofErr w:type="spellStart"/>
-            <w:r>
-              <w:t>Joanathan</w:t>
-            </w:r>
-            <w:proofErr w:type="spellEnd"/>
-            <w:r>
-              <w:t xml:space="preserve"> </w:t>
-            </w:r>
-            <w:proofErr w:type="spellStart"/>
-            <w:r>
-              <w:t>MacKenzie</w:t>
-            </w:r>
-            <w:proofErr w:type="spellEnd"/>
+            <w:r>
+              <w:t>Jo</w:t>
+            </w:r>
+            <w:r>
+              <w:t>nathan MacKenzie</w:t>
+            </w:r>
           </w:p>
         </w:tc>
         <w:tc>
@@ -2134,8 +2141,6 @@
             <w:pPr>
               <w:cnfStyle w:val="000000000000" w:firstRow="0" w:lastRow="0" w:firstColumn="0" w:lastColumn="0" w:oddVBand="0" w:evenVBand="0" w:oddHBand="0" w:evenHBand="0" w:firstRowFirstColumn="0" w:firstRowLastColumn="0" w:lastRowFirstColumn="0" w:lastRowLastColumn="0"/>
             </w:pPr>
-            <w:bookmarkStart w:id="9" w:name="_GoBack"/>
-            <w:bookmarkEnd w:id="9"/>
           </w:p>
         </w:tc>
         <w:tc>
@@ -3494,12 +3499,12 @@
         </w:tc>
       </w:tr>
     </w:tbl>
-    <w:p/>
     <w:p>
       <w:pPr>
         <w:pStyle w:val="Heading1"/>
       </w:pPr>
       <w:r>
+        <w:lastRenderedPageBreak/>
         <w:t>Design &amp; Prototyping</w:t>
       </w:r>
       <w:bookmarkStart w:id="13" w:name="_Toc493506928"/>
@@ -3516,18 +3521,10 @@
           <w:noProof/>
         </w:rPr>
         <w:drawing>
-          <wp:anchor distT="0" distB="0" distL="114300" distR="114300" simplePos="0" relativeHeight="251660288" behindDoc="0" locked="0" layoutInCell="1" allowOverlap="1">
-            <wp:simplePos x="0" y="0"/>
-            <wp:positionH relativeFrom="column">
-              <wp:posOffset>0</wp:posOffset>
-            </wp:positionH>
-            <wp:positionV relativeFrom="paragraph">
-              <wp:posOffset>3175</wp:posOffset>
-            </wp:positionV>
-            <wp:extent cx="2336800" cy="2336800"/>
-            <wp:effectExtent l="0" t="0" r="6350" b="6350"/>
-            <wp:wrapTopAndBottom/>
-            <wp:docPr id="2" name="Picture 2" descr="Image result for insert photo here"/>
+          <wp:inline distT="0" distB="0" distL="0" distR="0" wp14:anchorId="5BEF3279" wp14:editId="02702653">
+            <wp:extent cx="5537835" cy="3374128"/>
+            <wp:effectExtent l="0" t="0" r="0" b="4445"/>
+            <wp:docPr id="3" name="Picture 3" descr="../../Dropbox/Screenshots/Screenshot%202017-09-20%2010.56.21.png"/>
             <wp:cNvGraphicFramePr>
               <a:graphicFrameLocks xmlns:a="http://schemas.openxmlformats.org/drawingml/2006/main" noChangeAspect="1"/>
             </wp:cNvGraphicFramePr>
@@ -3535,13 +3532,13 @@
               <a:graphicData uri="http://schemas.openxmlformats.org/drawingml/2006/picture">
                 <pic:pic xmlns:pic="http://schemas.openxmlformats.org/drawingml/2006/picture">
                   <pic:nvPicPr>
-                    <pic:cNvPr id="0" name="Picture 1" descr="Image result for insert photo here"/>
+                    <pic:cNvPr id="0" name="Picture 1" descr="../../Dropbox/Screenshots/Screenshot%202017-09-20%2010.56.21.png"/>
                     <pic:cNvPicPr>
                       <a:picLocks noChangeAspect="1" noChangeArrowheads="1"/>
                     </pic:cNvPicPr>
                   </pic:nvPicPr>
                   <pic:blipFill>
-                    <a:blip r:embed="rId10">
+                    <a:blip r:embed="rId10" cstate="print">
                       <a:extLst>
                         <a:ext uri="{28A0092B-C50C-407E-A947-70E740481C1C}">
                           <a14:useLocalDpi xmlns:a14="http://schemas.microsoft.com/office/drawing/2010/main" val="0"/>
@@ -3556,7 +3553,7 @@
                   <pic:spPr bwMode="auto">
                     <a:xfrm>
                       <a:off x="0" y="0"/>
-                      <a:ext cx="2336800" cy="2336800"/>
+                      <a:ext cx="5569638" cy="3393505"/>
                     </a:xfrm>
                     <a:prstGeom prst="rect">
                       <a:avLst/>
@@ -3569,7 +3566,7 @@
                 </pic:pic>
               </a:graphicData>
             </a:graphic>
-          </wp:anchor>
+          </wp:inline>
         </w:drawing>
       </w:r>
     </w:p>
@@ -3594,7 +3591,7 @@
     </w:p>
     <w:p>
       <w:r>
-        <w:t xml:space="preserve"> The application will be created with the intent to run using a web browser. However, there is a possibility based upon need and time provided to export the application to mobile devices.</w:t>
+        <w:t>The application will be created with the intent to run using a web browser. However, there is a possibility based upon need and time provided to export the application to mobile devices.</w:t>
       </w:r>
     </w:p>
     <w:p>
@@ -3655,10 +3652,12 @@
     </w:p>
     <w:p>
       <w:r>
-        <w:t>Testing will be completed using Travis CI. Any issues found will be shared with the team and swiftly dealt with.</w:t>
+        <w:t>Research is being done into testing with Travis CI.</w:t>
+      </w:r>
+      <w:r>
+        <w:t xml:space="preserve"> Any issues found will be shared with the team and swiftly dealt with.</w:t>
       </w:r>
     </w:p>
-    <w:p/>
     <w:sectPr>
       <w:footerReference w:type="default" r:id="rId11"/>
       <w:pgSz w:w="12240" w:h="15840"/>
@@ -3671,7 +3670,7 @@
 </file>
 
 <file path=word/endnotes.xml><?xml version="1.0" encoding="utf-8"?>
-<w:endnotes xmlns:wpc="http://schemas.microsoft.com/office/word/2010/wordprocessingCanvas" xmlns:mc="http://schemas.openxmlformats.org/markup-compatibility/2006" xmlns:o="urn:schemas-microsoft-com:office:office" xmlns:r="http://schemas.openxmlformats.org/officeDocument/2006/relationships" xmlns:m="http://schemas.openxmlformats.org/officeDocument/2006/math" xmlns:v="urn:schemas-microsoft-com:vml" xmlns:wp14="http://schemas.microsoft.com/office/word/2010/wordprocessingDrawing" xmlns:wp="http://schemas.openxmlformats.org/drawingml/2006/wordprocessingDrawing" xmlns:w10="urn:schemas-microsoft-com:office:word" xmlns:w="http://schemas.openxmlformats.org/wordprocessingml/2006/main" xmlns:w14="http://schemas.microsoft.com/office/word/2010/wordml" xmlns:w15="http://schemas.microsoft.com/office/word/2012/wordml" xmlns:wpg="http://schemas.microsoft.com/office/word/2010/wordprocessingGroup" xmlns:wpi="http://schemas.microsoft.com/office/word/2010/wordprocessingInk" xmlns:wne="http://schemas.microsoft.com/office/word/2006/wordml" xmlns:wps="http://schemas.microsoft.com/office/word/2010/wordprocessingShape" mc:Ignorable="w14 w15 wp14">
+<w:endnotes xmlns:wpc="http://schemas.microsoft.com/office/word/2010/wordprocessingCanvas" xmlns:mo="http://schemas.microsoft.com/office/mac/office/2008/main" xmlns:mc="http://schemas.openxmlformats.org/markup-compatibility/2006" xmlns:mv="urn:schemas-microsoft-com:mac:vml" xmlns:o="urn:schemas-microsoft-com:office:office" xmlns:r="http://schemas.openxmlformats.org/officeDocument/2006/relationships" xmlns:m="http://schemas.openxmlformats.org/officeDocument/2006/math" xmlns:v="urn:schemas-microsoft-com:vml" xmlns:wp14="http://schemas.microsoft.com/office/word/2010/wordprocessingDrawing" xmlns:wp="http://schemas.openxmlformats.org/drawingml/2006/wordprocessingDrawing" xmlns:w10="urn:schemas-microsoft-com:office:word" xmlns:w="http://schemas.openxmlformats.org/wordprocessingml/2006/main" xmlns:w14="http://schemas.microsoft.com/office/word/2010/wordml" xmlns:w15="http://schemas.microsoft.com/office/word/2012/wordml" xmlns:wpg="http://schemas.microsoft.com/office/word/2010/wordprocessingGroup" xmlns:wpi="http://schemas.microsoft.com/office/word/2010/wordprocessingInk" xmlns:wne="http://schemas.microsoft.com/office/word/2006/wordml" xmlns:wps="http://schemas.microsoft.com/office/word/2010/wordprocessingShape" mc:Ignorable="w14 w15 wp14">
   <w:endnote w:type="separator" w:id="-1">
     <w:p>
       <w:pPr>
@@ -3696,7 +3695,7 @@
 </file>
 
 <file path=word/footer1.xml><?xml version="1.0" encoding="utf-8"?>
-<w:ftr xmlns:wpc="http://schemas.microsoft.com/office/word/2010/wordprocessingCanvas" xmlns:mc="http://schemas.openxmlformats.org/markup-compatibility/2006" xmlns:o="urn:schemas-microsoft-com:office:office" xmlns:r="http://schemas.openxmlformats.org/officeDocument/2006/relationships" xmlns:m="http://schemas.openxmlformats.org/officeDocument/2006/math" xmlns:v="urn:schemas-microsoft-com:vml" xmlns:wp14="http://schemas.microsoft.com/office/word/2010/wordprocessingDrawing" xmlns:wp="http://schemas.openxmlformats.org/drawingml/2006/wordprocessingDrawing" xmlns:w10="urn:schemas-microsoft-com:office:word" xmlns:w="http://schemas.openxmlformats.org/wordprocessingml/2006/main" xmlns:w14="http://schemas.microsoft.com/office/word/2010/wordml" xmlns:w15="http://schemas.microsoft.com/office/word/2012/wordml" xmlns:wpg="http://schemas.microsoft.com/office/word/2010/wordprocessingGroup" xmlns:wpi="http://schemas.microsoft.com/office/word/2010/wordprocessingInk" xmlns:wne="http://schemas.microsoft.com/office/word/2006/wordml" xmlns:wps="http://schemas.microsoft.com/office/word/2010/wordprocessingShape" mc:Ignorable="w14 w15 wp14">
+<w:ftr xmlns:wpc="http://schemas.microsoft.com/office/word/2010/wordprocessingCanvas" xmlns:mo="http://schemas.microsoft.com/office/mac/office/2008/main" xmlns:mc="http://schemas.openxmlformats.org/markup-compatibility/2006" xmlns:mv="urn:schemas-microsoft-com:mac:vml" xmlns:o="urn:schemas-microsoft-com:office:office" xmlns:r="http://schemas.openxmlformats.org/officeDocument/2006/relationships" xmlns:m="http://schemas.openxmlformats.org/officeDocument/2006/math" xmlns:v="urn:schemas-microsoft-com:vml" xmlns:wp14="http://schemas.microsoft.com/office/word/2010/wordprocessingDrawing" xmlns:wp="http://schemas.openxmlformats.org/drawingml/2006/wordprocessingDrawing" xmlns:w10="urn:schemas-microsoft-com:office:word" xmlns:w="http://schemas.openxmlformats.org/wordprocessingml/2006/main" xmlns:w14="http://schemas.microsoft.com/office/word/2010/wordml" xmlns:w15="http://schemas.microsoft.com/office/word/2012/wordml" xmlns:wpg="http://schemas.microsoft.com/office/word/2010/wordprocessingGroup" xmlns:wpi="http://schemas.microsoft.com/office/word/2010/wordprocessingInk" xmlns:wne="http://schemas.microsoft.com/office/word/2006/wordml" xmlns:wps="http://schemas.microsoft.com/office/word/2010/wordprocessingShape" mc:Ignorable="w14 w15 wp14">
   <w:sdt>
     <w:sdtPr>
       <w:id w:val="-282260772"/>
@@ -3738,7 +3737,7 @@
             <w:bCs/>
             <w:noProof/>
           </w:rPr>
-          <w:t>4</w:t>
+          <w:t>2</w:t>
         </w:r>
         <w:r>
           <w:rPr>
@@ -3774,7 +3773,7 @@
 </file>
 
 <file path=word/footnotes.xml><?xml version="1.0" encoding="utf-8"?>
-<w:footnotes xmlns:wpc="http://schemas.microsoft.com/office/word/2010/wordprocessingCanvas" xmlns:mc="http://schemas.openxmlformats.org/markup-compatibility/2006" xmlns:o="urn:schemas-microsoft-com:office:office" xmlns:r="http://schemas.openxmlformats.org/officeDocument/2006/relationships" xmlns:m="http://schemas.openxmlformats.org/officeDocument/2006/math" xmlns:v="urn:schemas-microsoft-com:vml" xmlns:wp14="http://schemas.microsoft.com/office/word/2010/wordprocessingDrawing" xmlns:wp="http://schemas.openxmlformats.org/drawingml/2006/wordprocessingDrawing" xmlns:w10="urn:schemas-microsoft-com:office:word" xmlns:w="http://schemas.openxmlformats.org/wordprocessingml/2006/main" xmlns:w14="http://schemas.microsoft.com/office/word/2010/wordml" xmlns:w15="http://schemas.microsoft.com/office/word/2012/wordml" xmlns:wpg="http://schemas.microsoft.com/office/word/2010/wordprocessingGroup" xmlns:wpi="http://schemas.microsoft.com/office/word/2010/wordprocessingInk" xmlns:wne="http://schemas.microsoft.com/office/word/2006/wordml" xmlns:wps="http://schemas.microsoft.com/office/word/2010/wordprocessingShape" mc:Ignorable="w14 w15 wp14">
+<w:footnotes xmlns:wpc="http://schemas.microsoft.com/office/word/2010/wordprocessingCanvas" xmlns:mo="http://schemas.microsoft.com/office/mac/office/2008/main" xmlns:mc="http://schemas.openxmlformats.org/markup-compatibility/2006" xmlns:mv="urn:schemas-microsoft-com:mac:vml" xmlns:o="urn:schemas-microsoft-com:office:office" xmlns:r="http://schemas.openxmlformats.org/officeDocument/2006/relationships" xmlns:m="http://schemas.openxmlformats.org/officeDocument/2006/math" xmlns:v="urn:schemas-microsoft-com:vml" xmlns:wp14="http://schemas.microsoft.com/office/word/2010/wordprocessingDrawing" xmlns:wp="http://schemas.openxmlformats.org/drawingml/2006/wordprocessingDrawing" xmlns:w10="urn:schemas-microsoft-com:office:word" xmlns:w="http://schemas.openxmlformats.org/wordprocessingml/2006/main" xmlns:w14="http://schemas.microsoft.com/office/word/2010/wordml" xmlns:w15="http://schemas.microsoft.com/office/word/2012/wordml" xmlns:wpg="http://schemas.microsoft.com/office/word/2010/wordprocessingGroup" xmlns:wpi="http://schemas.microsoft.com/office/word/2010/wordprocessingInk" xmlns:wne="http://schemas.microsoft.com/office/word/2006/wordml" xmlns:wps="http://schemas.microsoft.com/office/word/2010/wordprocessingShape" mc:Ignorable="w14 w15 wp14">
   <w:footnote w:type="separator" w:id="-1">
     <w:p>
       <w:pPr>
@@ -3799,8 +3798,8 @@
 </file>
 
 <file path=word/numbering.xml><?xml version="1.0" encoding="utf-8"?>
-<w:numbering xmlns:wpc="http://schemas.microsoft.com/office/word/2010/wordprocessingCanvas" xmlns:mc="http://schemas.openxmlformats.org/markup-compatibility/2006" xmlns:o="urn:schemas-microsoft-com:office:office" xmlns:r="http://schemas.openxmlformats.org/officeDocument/2006/relationships" xmlns:m="http://schemas.openxmlformats.org/officeDocument/2006/math" xmlns:v="urn:schemas-microsoft-com:vml" xmlns:wp14="http://schemas.microsoft.com/office/word/2010/wordprocessingDrawing" xmlns:wp="http://schemas.openxmlformats.org/drawingml/2006/wordprocessingDrawing" xmlns:w10="urn:schemas-microsoft-com:office:word" xmlns:w="http://schemas.openxmlformats.org/wordprocessingml/2006/main" xmlns:w14="http://schemas.microsoft.com/office/word/2010/wordml" xmlns:w15="http://schemas.microsoft.com/office/word/2012/wordml" xmlns:wpg="http://schemas.microsoft.com/office/word/2010/wordprocessingGroup" xmlns:wpi="http://schemas.microsoft.com/office/word/2010/wordprocessingInk" xmlns:wne="http://schemas.microsoft.com/office/word/2006/wordml" xmlns:wps="http://schemas.microsoft.com/office/word/2010/wordprocessingShape" mc:Ignorable="w14 w15 wp14">
-  <w:abstractNum w:abstractNumId="0" w15:restartNumberingAfterBreak="0">
+<w:numbering xmlns:wpc="http://schemas.microsoft.com/office/word/2010/wordprocessingCanvas" xmlns:mo="http://schemas.microsoft.com/office/mac/office/2008/main" xmlns:mc="http://schemas.openxmlformats.org/markup-compatibility/2006" xmlns:mv="urn:schemas-microsoft-com:mac:vml" xmlns:o="urn:schemas-microsoft-com:office:office" xmlns:r="http://schemas.openxmlformats.org/officeDocument/2006/relationships" xmlns:m="http://schemas.openxmlformats.org/officeDocument/2006/math" xmlns:v="urn:schemas-microsoft-com:vml" xmlns:wp14="http://schemas.microsoft.com/office/word/2010/wordprocessingDrawing" xmlns:wp="http://schemas.openxmlformats.org/drawingml/2006/wordprocessingDrawing" xmlns:w10="urn:schemas-microsoft-com:office:word" xmlns:w="http://schemas.openxmlformats.org/wordprocessingml/2006/main" xmlns:w14="http://schemas.microsoft.com/office/word/2010/wordml" xmlns:w15="http://schemas.microsoft.com/office/word/2012/wordml" xmlns:wpg="http://schemas.microsoft.com/office/word/2010/wordprocessingGroup" xmlns:wpi="http://schemas.microsoft.com/office/word/2010/wordprocessingInk" xmlns:wne="http://schemas.microsoft.com/office/word/2006/wordml" xmlns:wps="http://schemas.microsoft.com/office/word/2010/wordprocessingShape" mc:Ignorable="w14 w15 wp14">
+  <w:abstractNum w:abstractNumId="0">
     <w:nsid w:val="3B323507"/>
     <w:multiLevelType w:val="hybridMultilevel"/>
     <w:tmpl w:val="08EE0AF8"/>
@@ -3936,7 +3935,7 @@
       </w:pPr>
     </w:pPrDefault>
   </w:docDefaults>
-  <w:latentStyles w:defLockedState="0" w:defUIPriority="99" w:defSemiHidden="0" w:defUnhideWhenUsed="0" w:defQFormat="0" w:count="371">
+  <w:latentStyles w:defLockedState="0" w:defUIPriority="99" w:defSemiHidden="0" w:defUnhideWhenUsed="0" w:defQFormat="0" w:count="382">
     <w:lsdException w:name="Normal" w:uiPriority="0" w:qFormat="1"/>
     <w:lsdException w:name="heading 1" w:uiPriority="9" w:qFormat="1"/>
     <w:lsdException w:name="heading 2" w:semiHidden="1" w:uiPriority="9" w:unhideWhenUsed="1" w:qFormat="1"/>
@@ -4042,7 +4041,6 @@
     <w:lsdException w:name="HTML Sample" w:semiHidden="1" w:unhideWhenUsed="1"/>
     <w:lsdException w:name="HTML Typewriter" w:semiHidden="1" w:unhideWhenUsed="1"/>
     <w:lsdException w:name="HTML Variable" w:semiHidden="1" w:unhideWhenUsed="1"/>
-    <w:lsdException w:name="Normal Table" w:semiHidden="1" w:unhideWhenUsed="1"/>
     <w:lsdException w:name="annotation subject" w:semiHidden="1" w:unhideWhenUsed="1"/>
     <w:lsdException w:name="No List" w:semiHidden="1" w:unhideWhenUsed="1"/>
     <w:lsdException w:name="Outline List 1" w:semiHidden="1" w:unhideWhenUsed="1"/>
@@ -4088,11 +4086,9 @@
     <w:lsdException w:name="Table Subtle 1" w:semiHidden="1" w:unhideWhenUsed="1"/>
     <w:lsdException w:name="Table Subtle 2" w:semiHidden="1" w:unhideWhenUsed="1"/>
     <w:lsdException w:name="Table Web 1" w:semiHidden="1" w:unhideWhenUsed="1"/>
-    <w:lsdException w:name="Table Web 2" w:semiHidden="1" w:unhideWhenUsed="1"/>
     <w:lsdException w:name="Table Web 3" w:semiHidden="1" w:unhideWhenUsed="1"/>
     <w:lsdException w:name="Balloon Text" w:semiHidden="1" w:unhideWhenUsed="1"/>
     <w:lsdException w:name="Table Grid" w:uiPriority="39"/>
-    <w:lsdException w:name="Table Theme" w:semiHidden="1" w:unhideWhenUsed="1"/>
     <w:lsdException w:name="Placeholder Text" w:semiHidden="1"/>
     <w:lsdException w:name="No Spacing" w:uiPriority="1" w:qFormat="1"/>
     <w:lsdException w:name="Light Shading" w:uiPriority="60"/>
@@ -4308,6 +4304,8 @@
     <w:lsdException w:name="List Table 5 Dark Accent 6" w:uiPriority="50"/>
     <w:lsdException w:name="List Table 6 Colorful Accent 6" w:uiPriority="51"/>
     <w:lsdException w:name="List Table 7 Colorful Accent 6" w:uiPriority="52"/>
+    <w:lsdException w:name="Mention" w:semiHidden="1" w:unhideWhenUsed="1"/>
+    <w:lsdException w:name="Smart Hyperlink" w:semiHidden="1" w:unhideWhenUsed="1"/>
   </w:latentStyles>
   <w:style w:type="paragraph" w:default="1" w:styleId="Normal">
     <w:name w:val="Normal"/>
@@ -5073,6 +5071,7 @@
       <w:spacing w:after="0" w:line="240" w:lineRule="auto"/>
     </w:pPr>
     <w:tblPr>
+      <w:tblInd w:w="0" w:type="dxa"/>
       <w:tblBorders>
         <w:top w:val="single" w:sz="4" w:space="0" w:color="auto"/>
         <w:left w:val="single" w:sz="4" w:space="0" w:color="auto"/>
@@ -5081,6 +5080,12 @@
         <w:insideH w:val="single" w:sz="4" w:space="0" w:color="auto"/>
         <w:insideV w:val="single" w:sz="4" w:space="0" w:color="auto"/>
       </w:tblBorders>
+      <w:tblCellMar>
+        <w:top w:w="0" w:type="dxa"/>
+        <w:left w:w="108" w:type="dxa"/>
+        <w:bottom w:w="0" w:type="dxa"/>
+        <w:right w:w="108" w:type="dxa"/>
+      </w:tblCellMar>
     </w:tblPr>
   </w:style>
   <w:style w:type="table" w:styleId="GridTable2-Accent5">
@@ -5094,12 +5099,19 @@
     <w:tblPr>
       <w:tblStyleRowBandSize w:val="1"/>
       <w:tblStyleColBandSize w:val="1"/>
+      <w:tblInd w:w="0" w:type="dxa"/>
       <w:tblBorders>
         <w:top w:val="single" w:sz="2" w:space="0" w:color="8EAADB" w:themeColor="accent5" w:themeTint="99"/>
         <w:bottom w:val="single" w:sz="2" w:space="0" w:color="8EAADB" w:themeColor="accent5" w:themeTint="99"/>
         <w:insideH w:val="single" w:sz="2" w:space="0" w:color="8EAADB" w:themeColor="accent5" w:themeTint="99"/>
         <w:insideV w:val="single" w:sz="2" w:space="0" w:color="8EAADB" w:themeColor="accent5" w:themeTint="99"/>
       </w:tblBorders>
+      <w:tblCellMar>
+        <w:top w:w="0" w:type="dxa"/>
+        <w:left w:w="108" w:type="dxa"/>
+        <w:bottom w:w="0" w:type="dxa"/>
+        <w:right w:w="108" w:type="dxa"/>
+      </w:tblCellMar>
     </w:tblPr>
     <w:tblStylePr w:type="firstRow">
       <w:rPr>
@@ -5169,6 +5181,7 @@
     <w:tblPr>
       <w:tblStyleRowBandSize w:val="1"/>
       <w:tblStyleColBandSize w:val="1"/>
+      <w:tblInd w:w="0" w:type="dxa"/>
       <w:tblBorders>
         <w:top w:val="single" w:sz="4" w:space="0" w:color="B4C6E7" w:themeColor="accent5" w:themeTint="66"/>
         <w:left w:val="single" w:sz="4" w:space="0" w:color="B4C6E7" w:themeColor="accent5" w:themeTint="66"/>
@@ -5177,6 +5190,12 @@
         <w:insideH w:val="single" w:sz="4" w:space="0" w:color="B4C6E7" w:themeColor="accent5" w:themeTint="66"/>
         <w:insideV w:val="single" w:sz="4" w:space="0" w:color="B4C6E7" w:themeColor="accent5" w:themeTint="66"/>
       </w:tblBorders>
+      <w:tblCellMar>
+        <w:top w:w="0" w:type="dxa"/>
+        <w:left w:w="108" w:type="dxa"/>
+        <w:bottom w:w="0" w:type="dxa"/>
+        <w:right w:w="108" w:type="dxa"/>
+      </w:tblCellMar>
     </w:tblPr>
     <w:tblStylePr w:type="firstRow">
       <w:rPr>
@@ -5226,12 +5245,19 @@
     <w:tblPr>
       <w:tblStyleRowBandSize w:val="1"/>
       <w:tblStyleColBandSize w:val="1"/>
+      <w:tblInd w:w="0" w:type="dxa"/>
       <w:tblBorders>
         <w:top w:val="single" w:sz="2" w:space="0" w:color="9CC2E5" w:themeColor="accent1" w:themeTint="99"/>
         <w:bottom w:val="single" w:sz="2" w:space="0" w:color="9CC2E5" w:themeColor="accent1" w:themeTint="99"/>
         <w:insideH w:val="single" w:sz="2" w:space="0" w:color="9CC2E5" w:themeColor="accent1" w:themeTint="99"/>
         <w:insideV w:val="single" w:sz="2" w:space="0" w:color="9CC2E5" w:themeColor="accent1" w:themeTint="99"/>
       </w:tblBorders>
+      <w:tblCellMar>
+        <w:top w:w="0" w:type="dxa"/>
+        <w:left w:w="108" w:type="dxa"/>
+        <w:bottom w:w="0" w:type="dxa"/>
+        <w:right w:w="108" w:type="dxa"/>
+      </w:tblCellMar>
     </w:tblPr>
     <w:tblStylePr w:type="firstRow">
       <w:rPr>
@@ -5583,7 +5609,7 @@
 </file>
 
 <file path=customXml/itemProps1.xml><?xml version="1.0" encoding="utf-8"?>
-<ds:datastoreItem xmlns:ds="http://schemas.openxmlformats.org/officeDocument/2006/customXml" ds:itemID="{4F02A08C-70EA-4A64-8DD7-A32ECDE1FA3D}">
+<ds:datastoreItem xmlns:ds="http://schemas.openxmlformats.org/officeDocument/2006/customXml" ds:itemID="{16DB5F47-6E38-8A4E-A74C-12BC95C2517E}">
   <ds:schemaRefs>
     <ds:schemaRef ds:uri="http://schemas.openxmlformats.org/officeDocument/2006/bibliography"/>
   </ds:schemaRefs>

</xml_diff>

<commit_message>
Updated Based on TGOLD's Suggestions
</commit_message>
<xml_diff>
--- a/Docs/Software Development Plan.docx
+++ b/Docs/Software Development Plan.docx
@@ -1,6 +1,6 @@
 
 <file path=word/document.xml><?xml version="1.0" encoding="utf-8"?>
-<w:document xmlns:wpc="http://schemas.microsoft.com/office/word/2010/wordprocessingCanvas" xmlns:mo="http://schemas.microsoft.com/office/mac/office/2008/main" xmlns:mc="http://schemas.openxmlformats.org/markup-compatibility/2006" xmlns:mv="urn:schemas-microsoft-com:mac:vml" xmlns:o="urn:schemas-microsoft-com:office:office" xmlns:r="http://schemas.openxmlformats.org/officeDocument/2006/relationships" xmlns:m="http://schemas.openxmlformats.org/officeDocument/2006/math" xmlns:v="urn:schemas-microsoft-com:vml" xmlns:wp14="http://schemas.microsoft.com/office/word/2010/wordprocessingDrawing" xmlns:wp="http://schemas.openxmlformats.org/drawingml/2006/wordprocessingDrawing" xmlns:w10="urn:schemas-microsoft-com:office:word" xmlns:w="http://schemas.openxmlformats.org/wordprocessingml/2006/main" xmlns:w14="http://schemas.microsoft.com/office/word/2010/wordml" xmlns:w15="http://schemas.microsoft.com/office/word/2012/wordml" xmlns:wpg="http://schemas.microsoft.com/office/word/2010/wordprocessingGroup" xmlns:wpi="http://schemas.microsoft.com/office/word/2010/wordprocessingInk" xmlns:wne="http://schemas.microsoft.com/office/word/2006/wordml" xmlns:wps="http://schemas.microsoft.com/office/word/2010/wordprocessingShape" mc:Ignorable="w14 w15 wp14">
+<w:document xmlns:wpc="http://schemas.microsoft.com/office/word/2010/wordprocessingCanvas" xmlns:mc="http://schemas.openxmlformats.org/markup-compatibility/2006" xmlns:o="urn:schemas-microsoft-com:office:office" xmlns:r="http://schemas.openxmlformats.org/officeDocument/2006/relationships" xmlns:m="http://schemas.openxmlformats.org/officeDocument/2006/math" xmlns:v="urn:schemas-microsoft-com:vml" xmlns:wp14="http://schemas.microsoft.com/office/word/2010/wordprocessingDrawing" xmlns:wp="http://schemas.openxmlformats.org/drawingml/2006/wordprocessingDrawing" xmlns:w10="urn:schemas-microsoft-com:office:word" xmlns:w="http://schemas.openxmlformats.org/wordprocessingml/2006/main" xmlns:w14="http://schemas.microsoft.com/office/word/2010/wordml" xmlns:w15="http://schemas.microsoft.com/office/word/2012/wordml" xmlns:wpg="http://schemas.microsoft.com/office/word/2010/wordprocessingGroup" xmlns:wpi="http://schemas.microsoft.com/office/word/2010/wordprocessingInk" xmlns:wne="http://schemas.microsoft.com/office/word/2006/wordml" xmlns:wps="http://schemas.microsoft.com/office/word/2010/wordprocessingShape" mc:Ignorable="w14 w15 wp14">
   <w:body>
     <w:p>
       <w:pPr>
@@ -222,7 +222,7 @@
           <w:r>
             <w:fldChar w:fldCharType="separate"/>
           </w:r>
-          <w:hyperlink w:anchor="_Toc493506916" w:history="1">
+          <w:hyperlink w:anchor="_Toc494271832" w:history="1">
             <w:r>
               <w:rPr>
                 <w:rStyle w:val="Hyperlink"/>
@@ -249,7 +249,7 @@
                 <w:noProof/>
                 <w:webHidden/>
               </w:rPr>
-              <w:instrText xml:space="preserve"> PAGEREF _Toc493506916 \h </w:instrText>
+              <w:instrText xml:space="preserve"> PAGEREF _Toc494271832 \h </w:instrText>
             </w:r>
             <w:r>
               <w:rPr>
@@ -290,7 +290,7 @@
               <w:noProof/>
             </w:rPr>
           </w:pPr>
-          <w:hyperlink w:anchor="_Toc493506917" w:history="1">
+          <w:hyperlink w:anchor="_Toc494271833" w:history="1">
             <w:r>
               <w:rPr>
                 <w:rStyle w:val="Hyperlink"/>
@@ -317,7 +317,7 @@
                 <w:noProof/>
                 <w:webHidden/>
               </w:rPr>
-              <w:instrText xml:space="preserve"> PAGEREF _Toc493506917 \h </w:instrText>
+              <w:instrText xml:space="preserve"> PAGEREF _Toc494271833 \h </w:instrText>
             </w:r>
             <w:r>
               <w:rPr>
@@ -358,7 +358,7 @@
               <w:noProof/>
             </w:rPr>
           </w:pPr>
-          <w:hyperlink w:anchor="_Toc493506918" w:history="1">
+          <w:hyperlink w:anchor="_Toc494271834" w:history="1">
             <w:r>
               <w:rPr>
                 <w:rStyle w:val="Hyperlink"/>
@@ -385,7 +385,7 @@
                 <w:noProof/>
                 <w:webHidden/>
               </w:rPr>
-              <w:instrText xml:space="preserve"> PAGEREF _Toc493506918 \h </w:instrText>
+              <w:instrText xml:space="preserve"> PAGEREF _Toc494271834 \h </w:instrText>
             </w:r>
             <w:r>
               <w:rPr>
@@ -426,7 +426,7 @@
               <w:noProof/>
             </w:rPr>
           </w:pPr>
-          <w:hyperlink w:anchor="_Toc493506919" w:history="1">
+          <w:hyperlink w:anchor="_Toc494271835" w:history="1">
             <w:r>
               <w:rPr>
                 <w:rStyle w:val="Hyperlink"/>
@@ -453,7 +453,7 @@
                 <w:noProof/>
                 <w:webHidden/>
               </w:rPr>
-              <w:instrText xml:space="preserve"> PAGEREF _Toc493506919 \h </w:instrText>
+              <w:instrText xml:space="preserve"> PAGEREF _Toc494271835 \h </w:instrText>
             </w:r>
             <w:r>
               <w:rPr>
@@ -494,7 +494,7 @@
               <w:noProof/>
             </w:rPr>
           </w:pPr>
-          <w:hyperlink w:anchor="_Toc493506920" w:history="1">
+          <w:hyperlink w:anchor="_Toc494271836" w:history="1">
             <w:r>
               <w:rPr>
                 <w:rStyle w:val="Hyperlink"/>
@@ -521,7 +521,7 @@
                 <w:noProof/>
                 <w:webHidden/>
               </w:rPr>
-              <w:instrText xml:space="preserve"> PAGEREF _Toc493506920 \h </w:instrText>
+              <w:instrText xml:space="preserve"> PAGEREF _Toc494271836 \h </w:instrText>
             </w:r>
             <w:r>
               <w:rPr>
@@ -562,7 +562,7 @@
               <w:noProof/>
             </w:rPr>
           </w:pPr>
-          <w:hyperlink w:anchor="_Toc493506921" w:history="1">
+          <w:hyperlink w:anchor="_Toc494271837" w:history="1">
             <w:r>
               <w:rPr>
                 <w:rStyle w:val="Hyperlink"/>
@@ -589,7 +589,7 @@
                 <w:noProof/>
                 <w:webHidden/>
               </w:rPr>
-              <w:instrText xml:space="preserve"> PAGEREF _Toc493506921 \h </w:instrText>
+              <w:instrText xml:space="preserve"> PAGEREF _Toc494271837 \h </w:instrText>
             </w:r>
             <w:r>
               <w:rPr>
@@ -630,7 +630,7 @@
               <w:noProof/>
             </w:rPr>
           </w:pPr>
-          <w:hyperlink w:anchor="_Toc493506922" w:history="1">
+          <w:hyperlink w:anchor="_Toc494271838" w:history="1">
             <w:r>
               <w:rPr>
                 <w:rStyle w:val="Hyperlink"/>
@@ -657,7 +657,7 @@
                 <w:noProof/>
                 <w:webHidden/>
               </w:rPr>
-              <w:instrText xml:space="preserve"> PAGEREF _Toc493506922 \h </w:instrText>
+              <w:instrText xml:space="preserve"> PAGEREF _Toc494271838 \h </w:instrText>
             </w:r>
             <w:r>
               <w:rPr>
@@ -698,7 +698,7 @@
               <w:noProof/>
             </w:rPr>
           </w:pPr>
-          <w:hyperlink w:anchor="_Toc493506923" w:history="1">
+          <w:hyperlink w:anchor="_Toc494271839" w:history="1">
             <w:r>
               <w:rPr>
                 <w:rStyle w:val="Hyperlink"/>
@@ -725,7 +725,7 @@
                 <w:noProof/>
                 <w:webHidden/>
               </w:rPr>
-              <w:instrText xml:space="preserve"> PAGEREF _Toc493506923 \h </w:instrText>
+              <w:instrText xml:space="preserve"> PAGEREF _Toc494271839 \h </w:instrText>
             </w:r>
             <w:r>
               <w:rPr>
@@ -766,7 +766,7 @@
               <w:noProof/>
             </w:rPr>
           </w:pPr>
-          <w:hyperlink w:anchor="_Toc493506924" w:history="1">
+          <w:hyperlink w:anchor="_Toc494271840" w:history="1">
             <w:r>
               <w:rPr>
                 <w:rStyle w:val="Hyperlink"/>
@@ -793,7 +793,7 @@
                 <w:noProof/>
                 <w:webHidden/>
               </w:rPr>
-              <w:instrText xml:space="preserve"> PAGEREF _Toc493506924 \h </w:instrText>
+              <w:instrText xml:space="preserve"> PAGEREF _Toc494271840 \h </w:instrText>
             </w:r>
             <w:r>
               <w:rPr>
@@ -834,7 +834,7 @@
               <w:noProof/>
             </w:rPr>
           </w:pPr>
-          <w:hyperlink w:anchor="_Toc493506925" w:history="1">
+          <w:hyperlink w:anchor="_Toc494271841" w:history="1">
             <w:r>
               <w:rPr>
                 <w:rStyle w:val="Hyperlink"/>
@@ -861,7 +861,7 @@
                 <w:noProof/>
                 <w:webHidden/>
               </w:rPr>
-              <w:instrText xml:space="preserve"> PAGEREF _Toc493506925 \h </w:instrText>
+              <w:instrText xml:space="preserve"> PAGEREF _Toc494271841 \h </w:instrText>
             </w:r>
             <w:r>
               <w:rPr>
@@ -902,7 +902,7 @@
               <w:noProof/>
             </w:rPr>
           </w:pPr>
-          <w:hyperlink w:anchor="_Toc493506926" w:history="1">
+          <w:hyperlink w:anchor="_Toc494271842" w:history="1">
             <w:r>
               <w:rPr>
                 <w:rStyle w:val="Hyperlink"/>
@@ -929,7 +929,7 @@
                 <w:noProof/>
                 <w:webHidden/>
               </w:rPr>
-              <w:instrText xml:space="preserve"> PAGEREF _Toc493506926 \h </w:instrText>
+              <w:instrText xml:space="preserve"> PAGEREF _Toc494271842 \h </w:instrText>
             </w:r>
             <w:r>
               <w:rPr>
@@ -970,7 +970,7 @@
               <w:noProof/>
             </w:rPr>
           </w:pPr>
-          <w:hyperlink w:anchor="_Toc493506927" w:history="1">
+          <w:hyperlink w:anchor="_Toc494271843" w:history="1">
             <w:r>
               <w:rPr>
                 <w:rStyle w:val="Hyperlink"/>
@@ -997,7 +997,7 @@
                 <w:noProof/>
                 <w:webHidden/>
               </w:rPr>
-              <w:instrText xml:space="preserve"> PAGEREF _Toc493506927 \h </w:instrText>
+              <w:instrText xml:space="preserve"> PAGEREF _Toc494271843 \h </w:instrText>
             </w:r>
             <w:r>
               <w:rPr>
@@ -1017,7 +1017,7 @@
                 <w:noProof/>
                 <w:webHidden/>
               </w:rPr>
-              <w:t>5</w:t>
+              <w:t>6</w:t>
             </w:r>
             <w:r>
               <w:rPr>
@@ -1038,7 +1038,7 @@
               <w:noProof/>
             </w:rPr>
           </w:pPr>
-          <w:hyperlink w:anchor="_Toc493506928" w:history="1">
+          <w:hyperlink w:anchor="_Toc494271844" w:history="1">
             <w:r>
               <w:rPr>
                 <w:rStyle w:val="Hyperlink"/>
@@ -1065,7 +1065,7 @@
                 <w:noProof/>
                 <w:webHidden/>
               </w:rPr>
-              <w:instrText xml:space="preserve"> PAGEREF _Toc493506928 \h </w:instrText>
+              <w:instrText xml:space="preserve"> PAGEREF _Toc494271844 \h </w:instrText>
             </w:r>
             <w:r>
               <w:rPr>
@@ -1085,7 +1085,7 @@
                 <w:noProof/>
                 <w:webHidden/>
               </w:rPr>
-              <w:t>5</w:t>
+              <w:t>6</w:t>
             </w:r>
             <w:r>
               <w:rPr>
@@ -1106,13 +1106,13 @@
               <w:noProof/>
             </w:rPr>
           </w:pPr>
-          <w:hyperlink w:anchor="_Toc493506929" w:history="1">
+          <w:hyperlink w:anchor="_Toc494271845" w:history="1">
             <w:r>
               <w:rPr>
                 <w:rStyle w:val="Hyperlink"/>
                 <w:noProof/>
               </w:rPr>
-              <w:t>System Boundaries &amp; Requirements</w:t>
+              <w:t>System Boundaries</w:t>
             </w:r>
             <w:r>
               <w:rPr>
@@ -1133,7 +1133,7 @@
                 <w:noProof/>
                 <w:webHidden/>
               </w:rPr>
-              <w:instrText xml:space="preserve"> PAGEREF _Toc493506929 \h </w:instrText>
+              <w:instrText xml:space="preserve"> PAGEREF _Toc494271845 \h </w:instrText>
             </w:r>
             <w:r>
               <w:rPr>
@@ -1153,7 +1153,7 @@
                 <w:noProof/>
                 <w:webHidden/>
               </w:rPr>
-              <w:t>5</w:t>
+              <w:t>6</w:t>
             </w:r>
             <w:r>
               <w:rPr>
@@ -1174,7 +1174,7 @@
               <w:noProof/>
             </w:rPr>
           </w:pPr>
-          <w:hyperlink w:anchor="_Toc493506930" w:history="1">
+          <w:hyperlink w:anchor="_Toc494271846" w:history="1">
             <w:r>
               <w:rPr>
                 <w:rStyle w:val="Hyperlink"/>
@@ -1201,7 +1201,7 @@
                 <w:noProof/>
                 <w:webHidden/>
               </w:rPr>
-              <w:instrText xml:space="preserve"> PAGEREF _Toc493506930 \h </w:instrText>
+              <w:instrText xml:space="preserve"> PAGEREF _Toc494271846 \h </w:instrText>
             </w:r>
             <w:r>
               <w:rPr>
@@ -1221,7 +1221,7 @@
                 <w:noProof/>
                 <w:webHidden/>
               </w:rPr>
-              <w:t>5</w:t>
+              <w:t>6</w:t>
             </w:r>
             <w:r>
               <w:rPr>
@@ -1242,7 +1242,7 @@
               <w:noProof/>
             </w:rPr>
           </w:pPr>
-          <w:hyperlink w:anchor="_Toc493506931" w:history="1">
+          <w:hyperlink w:anchor="_Toc494271847" w:history="1">
             <w:r>
               <w:rPr>
                 <w:rStyle w:val="Hyperlink"/>
@@ -1269,7 +1269,7 @@
                 <w:noProof/>
                 <w:webHidden/>
               </w:rPr>
-              <w:instrText xml:space="preserve"> PAGEREF _Toc493506931 \h </w:instrText>
+              <w:instrText xml:space="preserve"> PAGEREF _Toc494271847 \h </w:instrText>
             </w:r>
             <w:r>
               <w:rPr>
@@ -1289,7 +1289,7 @@
                 <w:noProof/>
                 <w:webHidden/>
               </w:rPr>
-              <w:t>5</w:t>
+              <w:t>7</w:t>
             </w:r>
             <w:r>
               <w:rPr>
@@ -1310,7 +1310,7 @@
               <w:noProof/>
             </w:rPr>
           </w:pPr>
-          <w:hyperlink w:anchor="_Toc493506932" w:history="1">
+          <w:hyperlink w:anchor="_Toc494271848" w:history="1">
             <w:r>
               <w:rPr>
                 <w:rStyle w:val="Hyperlink"/>
@@ -1337,7 +1337,7 @@
                 <w:noProof/>
                 <w:webHidden/>
               </w:rPr>
-              <w:instrText xml:space="preserve"> PAGEREF _Toc493506932 \h </w:instrText>
+              <w:instrText xml:space="preserve"> PAGEREF _Toc494271848 \h </w:instrText>
             </w:r>
             <w:r>
               <w:rPr>
@@ -1357,7 +1357,75 @@
                 <w:noProof/>
                 <w:webHidden/>
               </w:rPr>
-              <w:t>5</w:t>
+              <w:t>7</w:t>
+            </w:r>
+            <w:r>
+              <w:rPr>
+                <w:noProof/>
+                <w:webHidden/>
+              </w:rPr>
+              <w:fldChar w:fldCharType="end"/>
+            </w:r>
+          </w:hyperlink>
+        </w:p>
+        <w:p>
+          <w:pPr>
+            <w:pStyle w:val="TOC1"/>
+            <w:tabs>
+              <w:tab w:val="right" w:leader="dot" w:pos="9350"/>
+            </w:tabs>
+            <w:rPr>
+              <w:noProof/>
+            </w:rPr>
+          </w:pPr>
+          <w:hyperlink w:anchor="_Toc494271849" w:history="1">
+            <w:r>
+              <w:rPr>
+                <w:rStyle w:val="Hyperlink"/>
+                <w:noProof/>
+              </w:rPr>
+              <w:t>Documentation Information &amp; Contributions</w:t>
+            </w:r>
+            <w:r>
+              <w:rPr>
+                <w:noProof/>
+                <w:webHidden/>
+              </w:rPr>
+              <w:tab/>
+            </w:r>
+            <w:r>
+              <w:rPr>
+                <w:noProof/>
+                <w:webHidden/>
+              </w:rPr>
+              <w:fldChar w:fldCharType="begin"/>
+            </w:r>
+            <w:r>
+              <w:rPr>
+                <w:noProof/>
+                <w:webHidden/>
+              </w:rPr>
+              <w:instrText xml:space="preserve"> PAGEREF _Toc494271849 \h </w:instrText>
+            </w:r>
+            <w:r>
+              <w:rPr>
+                <w:noProof/>
+                <w:webHidden/>
+              </w:rPr>
+            </w:r>
+            <w:r>
+              <w:rPr>
+                <w:noProof/>
+                <w:webHidden/>
+              </w:rPr>
+              <w:fldChar w:fldCharType="separate"/>
+            </w:r>
+            <w:r>
+              <w:rPr>
+                <w:noProof/>
+                <w:webHidden/>
+              </w:rPr>
+              <w:t>7</w:t>
             </w:r>
             <w:r>
               <w:rPr>
@@ -1382,7 +1450,10 @@
     </w:sdt>
     <w:p/>
     <w:p/>
-    <w:p/>
+    <w:p>
+      <w:bookmarkStart w:id="0" w:name="_GoBack"/>
+      <w:bookmarkEnd w:id="0"/>
+    </w:p>
     <w:p/>
     <w:p/>
     <w:p/>
@@ -1394,15 +1465,14 @@
       <w:pPr>
         <w:pStyle w:val="Heading1"/>
       </w:pPr>
-      <w:bookmarkStart w:id="0" w:name="_Toc493506916"/>
+      <w:bookmarkStart w:id="1" w:name="_Toc494271832"/>
       <w:r>
-        <w:lastRenderedPageBreak/>
         <w:t xml:space="preserve">Documentation </w:t>
       </w:r>
       <w:r>
         <w:t>Scope</w:t>
       </w:r>
-      <w:bookmarkEnd w:id="0"/>
+      <w:bookmarkEnd w:id="1"/>
     </w:p>
     <w:p>
       <w:r>
@@ -1429,14 +1499,12 @@
       <w:r>
         <w:t>s responsibilities and deadlines for each aspect of the software.</w:t>
       </w:r>
-      <w:bookmarkStart w:id="1" w:name="_GoBack"/>
-      <w:bookmarkEnd w:id="1"/>
     </w:p>
     <w:p>
       <w:pPr>
         <w:pStyle w:val="Heading1"/>
       </w:pPr>
-      <w:bookmarkStart w:id="2" w:name="_Toc493506917"/>
+      <w:bookmarkStart w:id="2" w:name="_Toc494271833"/>
       <w:r>
         <w:t>Pillars of the Development Process</w:t>
       </w:r>
@@ -1446,7 +1514,7 @@
       <w:pPr>
         <w:pStyle w:val="Heading2"/>
       </w:pPr>
-      <w:bookmarkStart w:id="3" w:name="_Toc493506918"/>
+      <w:bookmarkStart w:id="3" w:name="_Toc494271834"/>
       <w:r>
         <w:t>Design Coordination:</w:t>
       </w:r>
@@ -1461,7 +1529,7 @@
       <w:pPr>
         <w:pStyle w:val="Heading2"/>
       </w:pPr>
-      <w:bookmarkStart w:id="4" w:name="_Toc493506919"/>
+      <w:bookmarkStart w:id="4" w:name="_Toc494271835"/>
       <w:r>
         <w:t>Server Development:</w:t>
       </w:r>
@@ -1476,7 +1544,7 @@
       <w:pPr>
         <w:pStyle w:val="Heading2"/>
       </w:pPr>
-      <w:bookmarkStart w:id="5" w:name="_Toc493506920"/>
+      <w:bookmarkStart w:id="5" w:name="_Toc494271836"/>
       <w:r>
         <w:t>Client Application Development:</w:t>
       </w:r>
@@ -1491,7 +1559,7 @@
       <w:pPr>
         <w:pStyle w:val="Heading2"/>
       </w:pPr>
-      <w:bookmarkStart w:id="6" w:name="_Toc493506921"/>
+      <w:bookmarkStart w:id="6" w:name="_Toc494271837"/>
       <w:r>
         <w:t>Testing &amp; Documentation:</w:t>
       </w:r>
@@ -1506,7 +1574,7 @@
       <w:pPr>
         <w:pStyle w:val="Heading1"/>
       </w:pPr>
-      <w:bookmarkStart w:id="7" w:name="_Toc493506922"/>
+      <w:bookmarkStart w:id="7" w:name="_Toc494271838"/>
       <w:r>
         <w:t>Personnel &amp; Duties</w:t>
       </w:r>
@@ -1673,9 +1741,8 @@
       <w:pPr>
         <w:pStyle w:val="Heading1"/>
       </w:pPr>
-      <w:bookmarkStart w:id="8" w:name="_Toc493506923"/>
+      <w:bookmarkStart w:id="8" w:name="_Toc494271839"/>
       <w:r>
-        <w:lastRenderedPageBreak/>
         <w:t>Software Life Cycle (Dates &amp; Timelines)</w:t>
       </w:r>
       <w:bookmarkEnd w:id="8"/>
@@ -1686,18 +1753,18 @@
           <w:noProof/>
         </w:rPr>
         <w:drawing>
-          <wp:anchor distT="0" distB="0" distL="114300" distR="114300" simplePos="0" relativeHeight="251659264" behindDoc="0" locked="0" layoutInCell="1" allowOverlap="1" wp14:anchorId="22CAD624" wp14:editId="5A85D953">
+          <wp:anchor distT="0" distB="0" distL="114300" distR="114300" simplePos="0" relativeHeight="251659264" behindDoc="0" locked="0" layoutInCell="1" allowOverlap="1" wp14:anchorId="7E5DB0FA" wp14:editId="7A93997E">
             <wp:simplePos x="0" y="0"/>
             <wp:positionH relativeFrom="margin">
               <wp:align>center</wp:align>
             </wp:positionH>
             <wp:positionV relativeFrom="paragraph">
-              <wp:posOffset>117475</wp:posOffset>
+              <wp:posOffset>264795</wp:posOffset>
             </wp:positionV>
-            <wp:extent cx="7215356" cy="2001520"/>
-            <wp:effectExtent l="0" t="0" r="5080" b="0"/>
-            <wp:wrapNone/>
-            <wp:docPr id="5" name="Picture 5"/>
+            <wp:extent cx="7290435" cy="1840230"/>
+            <wp:effectExtent l="0" t="0" r="5715" b="7620"/>
+            <wp:wrapTopAndBottom/>
+            <wp:docPr id="2" name="Picture 2"/>
             <wp:cNvGraphicFramePr>
               <a:graphicFrameLocks xmlns:a="http://schemas.openxmlformats.org/drawingml/2006/main" noChangeAspect="1"/>
             </wp:cNvGraphicFramePr>
@@ -1705,7 +1772,7 @@
               <a:graphicData uri="http://schemas.openxmlformats.org/drawingml/2006/picture">
                 <pic:pic xmlns:pic="http://schemas.openxmlformats.org/drawingml/2006/picture">
                   <pic:nvPicPr>
-                    <pic:cNvPr id="0" name="Picture 3"/>
+                    <pic:cNvPr id="0" name="Picture 1"/>
                     <pic:cNvPicPr>
                       <a:picLocks noChangeAspect="1" noChangeArrowheads="1"/>
                     </pic:cNvPicPr>
@@ -1726,7 +1793,7 @@
                   <pic:spPr bwMode="auto">
                     <a:xfrm>
                       <a:off x="0" y="0"/>
-                      <a:ext cx="7215356" cy="2001520"/>
+                      <a:ext cx="7290435" cy="1840230"/>
                     </a:xfrm>
                     <a:prstGeom prst="rect">
                       <a:avLst/>
@@ -1739,10 +1806,10 @@
                 </pic:pic>
               </a:graphicData>
             </a:graphic>
-            <wp14:sizeRelH relativeFrom="margin">
+            <wp14:sizeRelH relativeFrom="page">
               <wp14:pctWidth>0</wp14:pctWidth>
             </wp14:sizeRelH>
-            <wp14:sizeRelV relativeFrom="margin">
+            <wp14:sizeRelV relativeFrom="page">
               <wp14:pctHeight>0</wp14:pctHeight>
             </wp14:sizeRelV>
           </wp:anchor>
@@ -1750,16 +1817,16 @@
       </w:r>
     </w:p>
     <w:p/>
-    <w:p/>
-    <w:p/>
-    <w:p/>
-    <w:p/>
-    <w:p/>
+    <w:p>
+      <w:r>
+        <w:t>Tracking is found within the major activity table and in the Timeline.xlsx found within the project GitHub repository.</w:t>
+      </w:r>
+    </w:p>
     <w:p>
       <w:pPr>
         <w:pStyle w:val="Heading1"/>
       </w:pPr>
-      <w:bookmarkStart w:id="9" w:name="_Toc493506924"/>
+      <w:bookmarkStart w:id="9" w:name="_Toc494271840"/>
       <w:r>
         <w:t>Major Activities</w:t>
       </w:r>
@@ -2313,7 +2380,7 @@
       <w:pPr>
         <w:pStyle w:val="Heading1"/>
       </w:pPr>
-      <w:bookmarkStart w:id="10" w:name="_Toc493506925"/>
+      <w:bookmarkStart w:id="10" w:name="_Toc494271841"/>
       <w:r>
         <w:t>Deliverables</w:t>
       </w:r>
@@ -2507,9 +2574,8 @@
       <w:pPr>
         <w:pStyle w:val="Heading1"/>
       </w:pPr>
-      <w:bookmarkStart w:id="11" w:name="_Toc493506926"/>
+      <w:bookmarkStart w:id="11" w:name="_Toc494271842"/>
       <w:r>
-        <w:lastRenderedPageBreak/>
         <w:t xml:space="preserve">Risk Management </w:t>
       </w:r>
       <w:r>
@@ -3035,7 +3101,6 @@
             <w:tcW w:w="3116" w:type="dxa"/>
           </w:tcPr>
           <w:p>
-            <w:bookmarkStart w:id="12" w:name="_Toc493506927"/>
             <w:r>
               <w:t>Risk</w:t>
             </w:r>
@@ -3377,6 +3442,7 @@
           </w:tcPr>
           <w:p>
             <w:r>
+              <w:lastRenderedPageBreak/>
               <w:t>Developing the Wrong User Interface</w:t>
             </w:r>
           </w:p>
@@ -3503,11 +3569,10 @@
       <w:pPr>
         <w:pStyle w:val="Heading1"/>
       </w:pPr>
+      <w:bookmarkStart w:id="12" w:name="_Toc494271843"/>
       <w:r>
-        <w:lastRenderedPageBreak/>
         <w:t>Design &amp; Prototyping</w:t>
       </w:r>
-      <w:bookmarkStart w:id="13" w:name="_Toc493506928"/>
       <w:bookmarkEnd w:id="12"/>
     </w:p>
     <w:p>
@@ -3574,6 +3639,7 @@
       <w:pPr>
         <w:pStyle w:val="Heading1"/>
       </w:pPr>
+      <w:bookmarkStart w:id="13" w:name="_Toc494271844"/>
       <w:r>
         <w:t>Technical Information</w:t>
       </w:r>
@@ -3583,7 +3649,7 @@
       <w:pPr>
         <w:pStyle w:val="Heading2"/>
       </w:pPr>
-      <w:bookmarkStart w:id="14" w:name="_Toc493506929"/>
+      <w:bookmarkStart w:id="14" w:name="_Toc494271845"/>
       <w:r>
         <w:t>System Boundaries</w:t>
       </w:r>
@@ -3614,7 +3680,7 @@
       <w:pPr>
         <w:pStyle w:val="Heading2"/>
       </w:pPr>
-      <w:bookmarkStart w:id="15" w:name="_Toc493506930"/>
+      <w:bookmarkStart w:id="15" w:name="_Toc494271846"/>
       <w:r>
         <w:t>Procedures &amp; Techniques</w:t>
       </w:r>
@@ -3629,8 +3695,9 @@
       <w:pPr>
         <w:pStyle w:val="Heading2"/>
       </w:pPr>
-      <w:bookmarkStart w:id="16" w:name="_Toc493506931"/>
+      <w:bookmarkStart w:id="16" w:name="_Toc494271847"/>
       <w:r>
+        <w:lastRenderedPageBreak/>
         <w:t>Review &amp; Inspection Techniques</w:t>
       </w:r>
       <w:bookmarkEnd w:id="16"/>
@@ -3644,7 +3711,7 @@
       <w:pPr>
         <w:pStyle w:val="Heading2"/>
       </w:pPr>
-      <w:bookmarkStart w:id="17" w:name="_Toc493506932"/>
+      <w:bookmarkStart w:id="17" w:name="_Toc494271848"/>
       <w:r>
         <w:t>Testing Techniques</w:t>
       </w:r>
@@ -3658,6 +3725,358 @@
         <w:t xml:space="preserve"> Any issues found will be shared with the team and swiftly dealt with.</w:t>
       </w:r>
     </w:p>
+    <w:p>
+      <w:pPr>
+        <w:pStyle w:val="Heading1"/>
+      </w:pPr>
+      <w:bookmarkStart w:id="18" w:name="_Toc494271849"/>
+      <w:r>
+        <w:t>Documentation Information &amp; Contributions</w:t>
+      </w:r>
+      <w:bookmarkEnd w:id="18"/>
+    </w:p>
+    <w:tbl>
+      <w:tblPr>
+        <w:tblStyle w:val="GridTable2-Accent1"/>
+        <w:tblW w:w="0" w:type="auto"/>
+        <w:tblLook w:val="04A0" w:firstRow="1" w:lastRow="0" w:firstColumn="1" w:lastColumn="0" w:noHBand="0" w:noVBand="1"/>
+      </w:tblPr>
+      <w:tblGrid>
+        <w:gridCol w:w="4675"/>
+        <w:gridCol w:w="4675"/>
+      </w:tblGrid>
+      <w:tr>
+        <w:trPr>
+          <w:cnfStyle w:val="100000000000" w:firstRow="1" w:lastRow="0" w:firstColumn="0" w:lastColumn="0" w:oddVBand="0" w:evenVBand="0" w:oddHBand="0" w:evenHBand="0" w:firstRowFirstColumn="0" w:firstRowLastColumn="0" w:lastRowFirstColumn="0" w:lastRowLastColumn="0"/>
+        </w:trPr>
+        <w:tc>
+          <w:tcPr>
+            <w:cnfStyle w:val="001000000000" w:firstRow="0" w:lastRow="0" w:firstColumn="1" w:lastColumn="0" w:oddVBand="0" w:evenVBand="0" w:oddHBand="0" w:evenHBand="0" w:firstRowFirstColumn="0" w:firstRowLastColumn="0" w:lastRowFirstColumn="0" w:lastRowLastColumn="0"/>
+            <w:tcW w:w="4675" w:type="dxa"/>
+          </w:tcPr>
+          <w:p>
+            <w:r>
+              <w:t>Task</w:t>
+            </w:r>
+          </w:p>
+        </w:tc>
+        <w:tc>
+          <w:tcPr>
+            <w:tcW w:w="4675" w:type="dxa"/>
+          </w:tcPr>
+          <w:p>
+            <w:pPr>
+              <w:cnfStyle w:val="100000000000" w:firstRow="1" w:lastRow="0" w:firstColumn="0" w:lastColumn="0" w:oddVBand="0" w:evenVBand="0" w:oddHBand="0" w:evenHBand="0" w:firstRowFirstColumn="0" w:firstRowLastColumn="0" w:lastRowFirstColumn="0" w:lastRowLastColumn="0"/>
+            </w:pPr>
+            <w:r>
+              <w:t>Members Contributions</w:t>
+            </w:r>
+          </w:p>
+        </w:tc>
+      </w:tr>
+      <w:tr>
+        <w:trPr>
+          <w:cnfStyle w:val="000000100000" w:firstRow="0" w:lastRow="0" w:firstColumn="0" w:lastColumn="0" w:oddVBand="0" w:evenVBand="0" w:oddHBand="1" w:evenHBand="0" w:firstRowFirstColumn="0" w:firstRowLastColumn="0" w:lastRowFirstColumn="0" w:lastRowLastColumn="0"/>
+        </w:trPr>
+        <w:tc>
+          <w:tcPr>
+            <w:cnfStyle w:val="001000000000" w:firstRow="0" w:lastRow="0" w:firstColumn="1" w:lastColumn="0" w:oddVBand="0" w:evenVBand="0" w:oddHBand="0" w:evenHBand="0" w:firstRowFirstColumn="0" w:firstRowLastColumn="0" w:lastRowFirstColumn="0" w:lastRowLastColumn="0"/>
+            <w:tcW w:w="4675" w:type="dxa"/>
+          </w:tcPr>
+          <w:p>
+            <w:r>
+              <w:t>Documentation Writing &amp; Formatting</w:t>
+            </w:r>
+          </w:p>
+        </w:tc>
+        <w:tc>
+          <w:tcPr>
+            <w:tcW w:w="4675" w:type="dxa"/>
+          </w:tcPr>
+          <w:p>
+            <w:pPr>
+              <w:cnfStyle w:val="000000100000" w:firstRow="0" w:lastRow="0" w:firstColumn="0" w:lastColumn="0" w:oddVBand="0" w:evenVBand="0" w:oddHBand="1" w:evenHBand="0" w:firstRowFirstColumn="0" w:firstRowLastColumn="0" w:lastRowFirstColumn="0" w:lastRowLastColumn="0"/>
+            </w:pPr>
+            <w:r>
+              <w:t>Bradley Baker</w:t>
+            </w:r>
+          </w:p>
+        </w:tc>
+      </w:tr>
+      <w:tr>
+        <w:tc>
+          <w:tcPr>
+            <w:cnfStyle w:val="001000000000" w:firstRow="0" w:lastRow="0" w:firstColumn="1" w:lastColumn="0" w:oddVBand="0" w:evenVBand="0" w:oddHBand="0" w:evenHBand="0" w:firstRowFirstColumn="0" w:firstRowLastColumn="0" w:lastRowFirstColumn="0" w:lastRowLastColumn="0"/>
+            <w:tcW w:w="4675" w:type="dxa"/>
+          </w:tcPr>
+          <w:p>
+            <w:r>
+              <w:t>Documentation Editing</w:t>
+            </w:r>
+          </w:p>
+        </w:tc>
+        <w:tc>
+          <w:tcPr>
+            <w:tcW w:w="4675" w:type="dxa"/>
+          </w:tcPr>
+          <w:p>
+            <w:pPr>
+              <w:cnfStyle w:val="000000000000" w:firstRow="0" w:lastRow="0" w:firstColumn="0" w:lastColumn="0" w:oddVBand="0" w:evenVBand="0" w:oddHBand="0" w:evenHBand="0" w:firstRowFirstColumn="0" w:firstRowLastColumn="0" w:lastRowFirstColumn="0" w:lastRowLastColumn="0"/>
+            </w:pPr>
+            <w:r>
+              <w:t xml:space="preserve">Johnathan </w:t>
+            </w:r>
+            <w:proofErr w:type="spellStart"/>
+            <w:r>
+              <w:t>MacKenzie</w:t>
+            </w:r>
+            <w:proofErr w:type="spellEnd"/>
+          </w:p>
+        </w:tc>
+      </w:tr>
+      <w:tr>
+        <w:trPr>
+          <w:cnfStyle w:val="000000100000" w:firstRow="0" w:lastRow="0" w:firstColumn="0" w:lastColumn="0" w:oddVBand="0" w:evenVBand="0" w:oddHBand="1" w:evenHBand="0" w:firstRowFirstColumn="0" w:firstRowLastColumn="0" w:lastRowFirstColumn="0" w:lastRowLastColumn="0"/>
+        </w:trPr>
+        <w:tc>
+          <w:tcPr>
+            <w:cnfStyle w:val="001000000000" w:firstRow="0" w:lastRow="0" w:firstColumn="1" w:lastColumn="0" w:oddVBand="0" w:evenVBand="0" w:oddHBand="0" w:evenHBand="0" w:firstRowFirstColumn="0" w:firstRowLastColumn="0" w:lastRowFirstColumn="0" w:lastRowLastColumn="0"/>
+            <w:tcW w:w="4675" w:type="dxa"/>
+          </w:tcPr>
+          <w:p>
+            <w:r>
+              <w:t xml:space="preserve">Documentation Revising </w:t>
+            </w:r>
+          </w:p>
+        </w:tc>
+        <w:tc>
+          <w:tcPr>
+            <w:tcW w:w="4675" w:type="dxa"/>
+          </w:tcPr>
+          <w:p>
+            <w:pPr>
+              <w:cnfStyle w:val="000000100000" w:firstRow="0" w:lastRow="0" w:firstColumn="0" w:lastColumn="0" w:oddVBand="0" w:evenVBand="0" w:oddHBand="1" w:evenHBand="0" w:firstRowFirstColumn="0" w:firstRowLastColumn="0" w:lastRowFirstColumn="0" w:lastRowLastColumn="0"/>
+            </w:pPr>
+            <w:r>
+              <w:t>Bradley Baker</w:t>
+            </w:r>
+          </w:p>
+        </w:tc>
+      </w:tr>
+      <w:tr>
+        <w:tc>
+          <w:tcPr>
+            <w:cnfStyle w:val="001000000000" w:firstRow="0" w:lastRow="0" w:firstColumn="1" w:lastColumn="0" w:oddVBand="0" w:evenVBand="0" w:oddHBand="0" w:evenHBand="0" w:firstRowFirstColumn="0" w:firstRowLastColumn="0" w:lastRowFirstColumn="0" w:lastRowLastColumn="0"/>
+            <w:tcW w:w="4675" w:type="dxa"/>
+          </w:tcPr>
+          <w:p>
+            <w:r>
+              <w:t>Testing Research</w:t>
+            </w:r>
+          </w:p>
+        </w:tc>
+        <w:tc>
+          <w:tcPr>
+            <w:tcW w:w="4675" w:type="dxa"/>
+          </w:tcPr>
+          <w:p>
+            <w:pPr>
+              <w:cnfStyle w:val="000000000000" w:firstRow="0" w:lastRow="0" w:firstColumn="0" w:lastColumn="0" w:oddVBand="0" w:evenVBand="0" w:oddHBand="0" w:evenHBand="0" w:firstRowFirstColumn="0" w:firstRowLastColumn="0" w:lastRowFirstColumn="0" w:lastRowLastColumn="0"/>
+            </w:pPr>
+            <w:r>
+              <w:t xml:space="preserve">Johnathan </w:t>
+            </w:r>
+            <w:proofErr w:type="spellStart"/>
+            <w:r>
+              <w:t>MacKenzie</w:t>
+            </w:r>
+            <w:proofErr w:type="spellEnd"/>
+          </w:p>
+        </w:tc>
+      </w:tr>
+      <w:tr>
+        <w:trPr>
+          <w:cnfStyle w:val="000000100000" w:firstRow="0" w:lastRow="0" w:firstColumn="0" w:lastColumn="0" w:oddVBand="0" w:evenVBand="0" w:oddHBand="1" w:evenHBand="0" w:firstRowFirstColumn="0" w:firstRowLastColumn="0" w:lastRowFirstColumn="0" w:lastRowLastColumn="0"/>
+        </w:trPr>
+        <w:tc>
+          <w:tcPr>
+            <w:cnfStyle w:val="001000000000" w:firstRow="0" w:lastRow="0" w:firstColumn="1" w:lastColumn="0" w:oddVBand="0" w:evenVBand="0" w:oddHBand="0" w:evenHBand="0" w:firstRowFirstColumn="0" w:firstRowLastColumn="0" w:lastRowFirstColumn="0" w:lastRowLastColumn="0"/>
+            <w:tcW w:w="4675" w:type="dxa"/>
+          </w:tcPr>
+          <w:p>
+            <w:r>
+              <w:t>Timeline Dates</w:t>
+            </w:r>
+          </w:p>
+        </w:tc>
+        <w:tc>
+          <w:tcPr>
+            <w:tcW w:w="4675" w:type="dxa"/>
+          </w:tcPr>
+          <w:p>
+            <w:pPr>
+              <w:cnfStyle w:val="000000100000" w:firstRow="0" w:lastRow="0" w:firstColumn="0" w:lastColumn="0" w:oddVBand="0" w:evenVBand="0" w:oddHBand="1" w:evenHBand="0" w:firstRowFirstColumn="0" w:firstRowLastColumn="0" w:lastRowFirstColumn="0" w:lastRowLastColumn="0"/>
+            </w:pPr>
+            <w:r>
+              <w:t>All Members</w:t>
+            </w:r>
+          </w:p>
+        </w:tc>
+      </w:tr>
+      <w:tr>
+        <w:tc>
+          <w:tcPr>
+            <w:cnfStyle w:val="001000000000" w:firstRow="0" w:lastRow="0" w:firstColumn="1" w:lastColumn="0" w:oddVBand="0" w:evenVBand="0" w:oddHBand="0" w:evenHBand="0" w:firstRowFirstColumn="0" w:firstRowLastColumn="0" w:lastRowFirstColumn="0" w:lastRowLastColumn="0"/>
+            <w:tcW w:w="4675" w:type="dxa"/>
+          </w:tcPr>
+          <w:p>
+            <w:r>
+              <w:t>Gantt Chart</w:t>
+            </w:r>
+          </w:p>
+        </w:tc>
+        <w:tc>
+          <w:tcPr>
+            <w:tcW w:w="4675" w:type="dxa"/>
+          </w:tcPr>
+          <w:p>
+            <w:pPr>
+              <w:cnfStyle w:val="000000000000" w:firstRow="0" w:lastRow="0" w:firstColumn="0" w:lastColumn="0" w:oddVBand="0" w:evenVBand="0" w:oddHBand="0" w:evenHBand="0" w:firstRowFirstColumn="0" w:firstRowLastColumn="0" w:lastRowFirstColumn="0" w:lastRowLastColumn="0"/>
+            </w:pPr>
+            <w:r>
+              <w:t>Bradley Baker</w:t>
+            </w:r>
+          </w:p>
+        </w:tc>
+      </w:tr>
+      <w:tr>
+        <w:trPr>
+          <w:cnfStyle w:val="000000100000" w:firstRow="0" w:lastRow="0" w:firstColumn="0" w:lastColumn="0" w:oddVBand="0" w:evenVBand="0" w:oddHBand="1" w:evenHBand="0" w:firstRowFirstColumn="0" w:firstRowLastColumn="0" w:lastRowFirstColumn="0" w:lastRowLastColumn="0"/>
+        </w:trPr>
+        <w:tc>
+          <w:tcPr>
+            <w:cnfStyle w:val="001000000000" w:firstRow="0" w:lastRow="0" w:firstColumn="1" w:lastColumn="0" w:oddVBand="0" w:evenVBand="0" w:oddHBand="0" w:evenHBand="0" w:firstRowFirstColumn="0" w:firstRowLastColumn="0" w:lastRowFirstColumn="0" w:lastRowLastColumn="0"/>
+            <w:tcW w:w="4675" w:type="dxa"/>
+          </w:tcPr>
+          <w:p>
+            <w:r>
+              <w:t>Risk Identification</w:t>
+            </w:r>
+          </w:p>
+        </w:tc>
+        <w:tc>
+          <w:tcPr>
+            <w:tcW w:w="4675" w:type="dxa"/>
+          </w:tcPr>
+          <w:p>
+            <w:pPr>
+              <w:cnfStyle w:val="000000100000" w:firstRow="0" w:lastRow="0" w:firstColumn="0" w:lastColumn="0" w:oddVBand="0" w:evenVBand="0" w:oddHBand="1" w:evenHBand="0" w:firstRowFirstColumn="0" w:firstRowLastColumn="0" w:lastRowFirstColumn="0" w:lastRowLastColumn="0"/>
+            </w:pPr>
+            <w:r>
+              <w:t>All Members</w:t>
+            </w:r>
+          </w:p>
+        </w:tc>
+      </w:tr>
+      <w:tr>
+        <w:tc>
+          <w:tcPr>
+            <w:cnfStyle w:val="001000000000" w:firstRow="0" w:lastRow="0" w:firstColumn="1" w:lastColumn="0" w:oddVBand="0" w:evenVBand="0" w:oddHBand="0" w:evenHBand="0" w:firstRowFirstColumn="0" w:firstRowLastColumn="0" w:lastRowFirstColumn="0" w:lastRowLastColumn="0"/>
+            <w:tcW w:w="4675" w:type="dxa"/>
+          </w:tcPr>
+          <w:p>
+            <w:r>
+              <w:t>HTML Concept Interface</w:t>
+            </w:r>
+          </w:p>
+        </w:tc>
+        <w:tc>
+          <w:tcPr>
+            <w:tcW w:w="4675" w:type="dxa"/>
+          </w:tcPr>
+          <w:p>
+            <w:pPr>
+              <w:cnfStyle w:val="000000000000" w:firstRow="0" w:lastRow="0" w:firstColumn="0" w:lastColumn="0" w:oddVBand="0" w:evenVBand="0" w:oddHBand="0" w:evenHBand="0" w:firstRowFirstColumn="0" w:firstRowLastColumn="0" w:lastRowFirstColumn="0" w:lastRowLastColumn="0"/>
+            </w:pPr>
+            <w:r>
+              <w:t xml:space="preserve">Christopher </w:t>
+            </w:r>
+            <w:proofErr w:type="spellStart"/>
+            <w:r>
+              <w:t>Fevrier</w:t>
+            </w:r>
+            <w:proofErr w:type="spellEnd"/>
+          </w:p>
+        </w:tc>
+      </w:tr>
+      <w:tr>
+        <w:trPr>
+          <w:cnfStyle w:val="000000100000" w:firstRow="0" w:lastRow="0" w:firstColumn="0" w:lastColumn="0" w:oddVBand="0" w:evenVBand="0" w:oddHBand="1" w:evenHBand="0" w:firstRowFirstColumn="0" w:firstRowLastColumn="0" w:lastRowFirstColumn="0" w:lastRowLastColumn="0"/>
+        </w:trPr>
+        <w:tc>
+          <w:tcPr>
+            <w:cnfStyle w:val="001000000000" w:firstRow="0" w:lastRow="0" w:firstColumn="1" w:lastColumn="0" w:oddVBand="0" w:evenVBand="0" w:oddHBand="0" w:evenHBand="0" w:firstRowFirstColumn="0" w:firstRowLastColumn="0" w:lastRowFirstColumn="0" w:lastRowLastColumn="0"/>
+            <w:tcW w:w="4675" w:type="dxa"/>
+          </w:tcPr>
+          <w:p>
+            <w:r>
+              <w:t>Concept Interface</w:t>
+            </w:r>
+          </w:p>
+        </w:tc>
+        <w:tc>
+          <w:tcPr>
+            <w:tcW w:w="4675" w:type="dxa"/>
+          </w:tcPr>
+          <w:p>
+            <w:pPr>
+              <w:cnfStyle w:val="000000100000" w:firstRow="0" w:lastRow="0" w:firstColumn="0" w:lastColumn="0" w:oddVBand="0" w:evenVBand="0" w:oddHBand="1" w:evenHBand="0" w:firstRowFirstColumn="0" w:firstRowLastColumn="0" w:lastRowFirstColumn="0" w:lastRowLastColumn="0"/>
+            </w:pPr>
+            <w:r>
+              <w:t xml:space="preserve">Mark </w:t>
+            </w:r>
+            <w:proofErr w:type="spellStart"/>
+            <w:r>
+              <w:t>Podrouzek</w:t>
+            </w:r>
+            <w:proofErr w:type="spellEnd"/>
+          </w:p>
+        </w:tc>
+      </w:tr>
+      <w:tr>
+        <w:tc>
+          <w:tcPr>
+            <w:cnfStyle w:val="001000000000" w:firstRow="0" w:lastRow="0" w:firstColumn="1" w:lastColumn="0" w:oddVBand="0" w:evenVBand="0" w:oddHBand="0" w:evenHBand="0" w:firstRowFirstColumn="0" w:firstRowLastColumn="0" w:lastRowFirstColumn="0" w:lastRowLastColumn="0"/>
+            <w:tcW w:w="4675" w:type="dxa"/>
+          </w:tcPr>
+          <w:p>
+            <w:r>
+              <w:t>Logo &amp; Artwork</w:t>
+            </w:r>
+          </w:p>
+        </w:tc>
+        <w:tc>
+          <w:tcPr>
+            <w:tcW w:w="4675" w:type="dxa"/>
+          </w:tcPr>
+          <w:p>
+            <w:pPr>
+              <w:cnfStyle w:val="000000000000" w:firstRow="0" w:lastRow="0" w:firstColumn="0" w:lastColumn="0" w:oddVBand="0" w:evenVBand="0" w:oddHBand="0" w:evenHBand="0" w:firstRowFirstColumn="0" w:firstRowLastColumn="0" w:lastRowFirstColumn="0" w:lastRowLastColumn="0"/>
+            </w:pPr>
+            <w:r>
+              <w:t xml:space="preserve">Mark </w:t>
+            </w:r>
+            <w:proofErr w:type="spellStart"/>
+            <w:r>
+              <w:t>Podrouzek</w:t>
+            </w:r>
+            <w:proofErr w:type="spellEnd"/>
+          </w:p>
+        </w:tc>
+      </w:tr>
+    </w:tbl>
+    <w:p/>
+    <w:p/>
     <w:sectPr>
       <w:footerReference w:type="default" r:id="rId11"/>
       <w:pgSz w:w="12240" w:h="15840"/>
@@ -3670,7 +4089,7 @@
 </file>
 
 <file path=word/endnotes.xml><?xml version="1.0" encoding="utf-8"?>
-<w:endnotes xmlns:wpc="http://schemas.microsoft.com/office/word/2010/wordprocessingCanvas" xmlns:mo="http://schemas.microsoft.com/office/mac/office/2008/main" xmlns:mc="http://schemas.openxmlformats.org/markup-compatibility/2006" xmlns:mv="urn:schemas-microsoft-com:mac:vml" xmlns:o="urn:schemas-microsoft-com:office:office" xmlns:r="http://schemas.openxmlformats.org/officeDocument/2006/relationships" xmlns:m="http://schemas.openxmlformats.org/officeDocument/2006/math" xmlns:v="urn:schemas-microsoft-com:vml" xmlns:wp14="http://schemas.microsoft.com/office/word/2010/wordprocessingDrawing" xmlns:wp="http://schemas.openxmlformats.org/drawingml/2006/wordprocessingDrawing" xmlns:w10="urn:schemas-microsoft-com:office:word" xmlns:w="http://schemas.openxmlformats.org/wordprocessingml/2006/main" xmlns:w14="http://schemas.microsoft.com/office/word/2010/wordml" xmlns:w15="http://schemas.microsoft.com/office/word/2012/wordml" xmlns:wpg="http://schemas.microsoft.com/office/word/2010/wordprocessingGroup" xmlns:wpi="http://schemas.microsoft.com/office/word/2010/wordprocessingInk" xmlns:wne="http://schemas.microsoft.com/office/word/2006/wordml" xmlns:wps="http://schemas.microsoft.com/office/word/2010/wordprocessingShape" mc:Ignorable="w14 w15 wp14">
+<w:endnotes xmlns:wpc="http://schemas.microsoft.com/office/word/2010/wordprocessingCanvas" xmlns:mc="http://schemas.openxmlformats.org/markup-compatibility/2006" xmlns:o="urn:schemas-microsoft-com:office:office" xmlns:r="http://schemas.openxmlformats.org/officeDocument/2006/relationships" xmlns:m="http://schemas.openxmlformats.org/officeDocument/2006/math" xmlns:v="urn:schemas-microsoft-com:vml" xmlns:wp14="http://schemas.microsoft.com/office/word/2010/wordprocessingDrawing" xmlns:wp="http://schemas.openxmlformats.org/drawingml/2006/wordprocessingDrawing" xmlns:w10="urn:schemas-microsoft-com:office:word" xmlns:w="http://schemas.openxmlformats.org/wordprocessingml/2006/main" xmlns:w14="http://schemas.microsoft.com/office/word/2010/wordml" xmlns:w15="http://schemas.microsoft.com/office/word/2012/wordml" xmlns:wpg="http://schemas.microsoft.com/office/word/2010/wordprocessingGroup" xmlns:wpi="http://schemas.microsoft.com/office/word/2010/wordprocessingInk" xmlns:wne="http://schemas.microsoft.com/office/word/2006/wordml" xmlns:wps="http://schemas.microsoft.com/office/word/2010/wordprocessingShape" mc:Ignorable="w14 w15 wp14">
   <w:endnote w:type="separator" w:id="-1">
     <w:p>
       <w:pPr>
@@ -3695,7 +4114,7 @@
 </file>
 
 <file path=word/footer1.xml><?xml version="1.0" encoding="utf-8"?>
-<w:ftr xmlns:wpc="http://schemas.microsoft.com/office/word/2010/wordprocessingCanvas" xmlns:mo="http://schemas.microsoft.com/office/mac/office/2008/main" xmlns:mc="http://schemas.openxmlformats.org/markup-compatibility/2006" xmlns:mv="urn:schemas-microsoft-com:mac:vml" xmlns:o="urn:schemas-microsoft-com:office:office" xmlns:r="http://schemas.openxmlformats.org/officeDocument/2006/relationships" xmlns:m="http://schemas.openxmlformats.org/officeDocument/2006/math" xmlns:v="urn:schemas-microsoft-com:vml" xmlns:wp14="http://schemas.microsoft.com/office/word/2010/wordprocessingDrawing" xmlns:wp="http://schemas.openxmlformats.org/drawingml/2006/wordprocessingDrawing" xmlns:w10="urn:schemas-microsoft-com:office:word" xmlns:w="http://schemas.openxmlformats.org/wordprocessingml/2006/main" xmlns:w14="http://schemas.microsoft.com/office/word/2010/wordml" xmlns:w15="http://schemas.microsoft.com/office/word/2012/wordml" xmlns:wpg="http://schemas.microsoft.com/office/word/2010/wordprocessingGroup" xmlns:wpi="http://schemas.microsoft.com/office/word/2010/wordprocessingInk" xmlns:wne="http://schemas.microsoft.com/office/word/2006/wordml" xmlns:wps="http://schemas.microsoft.com/office/word/2010/wordprocessingShape" mc:Ignorable="w14 w15 wp14">
+<w:ftr xmlns:wpc="http://schemas.microsoft.com/office/word/2010/wordprocessingCanvas" xmlns:mc="http://schemas.openxmlformats.org/markup-compatibility/2006" xmlns:o="urn:schemas-microsoft-com:office:office" xmlns:r="http://schemas.openxmlformats.org/officeDocument/2006/relationships" xmlns:m="http://schemas.openxmlformats.org/officeDocument/2006/math" xmlns:v="urn:schemas-microsoft-com:vml" xmlns:wp14="http://schemas.microsoft.com/office/word/2010/wordprocessingDrawing" xmlns:wp="http://schemas.openxmlformats.org/drawingml/2006/wordprocessingDrawing" xmlns:w10="urn:schemas-microsoft-com:office:word" xmlns:w="http://schemas.openxmlformats.org/wordprocessingml/2006/main" xmlns:w14="http://schemas.microsoft.com/office/word/2010/wordml" xmlns:w15="http://schemas.microsoft.com/office/word/2012/wordml" xmlns:wpg="http://schemas.microsoft.com/office/word/2010/wordprocessingGroup" xmlns:wpi="http://schemas.microsoft.com/office/word/2010/wordprocessingInk" xmlns:wne="http://schemas.microsoft.com/office/word/2006/wordml" xmlns:wps="http://schemas.microsoft.com/office/word/2010/wordprocessingShape" mc:Ignorable="w14 w15 wp14">
   <w:sdt>
     <w:sdtPr>
       <w:id w:val="-282260772"/>
@@ -3737,7 +4156,7 @@
             <w:bCs/>
             <w:noProof/>
           </w:rPr>
-          <w:t>2</w:t>
+          <w:t>4</w:t>
         </w:r>
         <w:r>
           <w:rPr>
@@ -3773,7 +4192,7 @@
 </file>
 
 <file path=word/footnotes.xml><?xml version="1.0" encoding="utf-8"?>
-<w:footnotes xmlns:wpc="http://schemas.microsoft.com/office/word/2010/wordprocessingCanvas" xmlns:mo="http://schemas.microsoft.com/office/mac/office/2008/main" xmlns:mc="http://schemas.openxmlformats.org/markup-compatibility/2006" xmlns:mv="urn:schemas-microsoft-com:mac:vml" xmlns:o="urn:schemas-microsoft-com:office:office" xmlns:r="http://schemas.openxmlformats.org/officeDocument/2006/relationships" xmlns:m="http://schemas.openxmlformats.org/officeDocument/2006/math" xmlns:v="urn:schemas-microsoft-com:vml" xmlns:wp14="http://schemas.microsoft.com/office/word/2010/wordprocessingDrawing" xmlns:wp="http://schemas.openxmlformats.org/drawingml/2006/wordprocessingDrawing" xmlns:w10="urn:schemas-microsoft-com:office:word" xmlns:w="http://schemas.openxmlformats.org/wordprocessingml/2006/main" xmlns:w14="http://schemas.microsoft.com/office/word/2010/wordml" xmlns:w15="http://schemas.microsoft.com/office/word/2012/wordml" xmlns:wpg="http://schemas.microsoft.com/office/word/2010/wordprocessingGroup" xmlns:wpi="http://schemas.microsoft.com/office/word/2010/wordprocessingInk" xmlns:wne="http://schemas.microsoft.com/office/word/2006/wordml" xmlns:wps="http://schemas.microsoft.com/office/word/2010/wordprocessingShape" mc:Ignorable="w14 w15 wp14">
+<w:footnotes xmlns:wpc="http://schemas.microsoft.com/office/word/2010/wordprocessingCanvas" xmlns:mc="http://schemas.openxmlformats.org/markup-compatibility/2006" xmlns:o="urn:schemas-microsoft-com:office:office" xmlns:r="http://schemas.openxmlformats.org/officeDocument/2006/relationships" xmlns:m="http://schemas.openxmlformats.org/officeDocument/2006/math" xmlns:v="urn:schemas-microsoft-com:vml" xmlns:wp14="http://schemas.microsoft.com/office/word/2010/wordprocessingDrawing" xmlns:wp="http://schemas.openxmlformats.org/drawingml/2006/wordprocessingDrawing" xmlns:w10="urn:schemas-microsoft-com:office:word" xmlns:w="http://schemas.openxmlformats.org/wordprocessingml/2006/main" xmlns:w14="http://schemas.microsoft.com/office/word/2010/wordml" xmlns:w15="http://schemas.microsoft.com/office/word/2012/wordml" xmlns:wpg="http://schemas.microsoft.com/office/word/2010/wordprocessingGroup" xmlns:wpi="http://schemas.microsoft.com/office/word/2010/wordprocessingInk" xmlns:wne="http://schemas.microsoft.com/office/word/2006/wordml" xmlns:wps="http://schemas.microsoft.com/office/word/2010/wordprocessingShape" mc:Ignorable="w14 w15 wp14">
   <w:footnote w:type="separator" w:id="-1">
     <w:p>
       <w:pPr>
@@ -3798,8 +4217,8 @@
 </file>
 
 <file path=word/numbering.xml><?xml version="1.0" encoding="utf-8"?>
-<w:numbering xmlns:wpc="http://schemas.microsoft.com/office/word/2010/wordprocessingCanvas" xmlns:mo="http://schemas.microsoft.com/office/mac/office/2008/main" xmlns:mc="http://schemas.openxmlformats.org/markup-compatibility/2006" xmlns:mv="urn:schemas-microsoft-com:mac:vml" xmlns:o="urn:schemas-microsoft-com:office:office" xmlns:r="http://schemas.openxmlformats.org/officeDocument/2006/relationships" xmlns:m="http://schemas.openxmlformats.org/officeDocument/2006/math" xmlns:v="urn:schemas-microsoft-com:vml" xmlns:wp14="http://schemas.microsoft.com/office/word/2010/wordprocessingDrawing" xmlns:wp="http://schemas.openxmlformats.org/drawingml/2006/wordprocessingDrawing" xmlns:w10="urn:schemas-microsoft-com:office:word" xmlns:w="http://schemas.openxmlformats.org/wordprocessingml/2006/main" xmlns:w14="http://schemas.microsoft.com/office/word/2010/wordml" xmlns:w15="http://schemas.microsoft.com/office/word/2012/wordml" xmlns:wpg="http://schemas.microsoft.com/office/word/2010/wordprocessingGroup" xmlns:wpi="http://schemas.microsoft.com/office/word/2010/wordprocessingInk" xmlns:wne="http://schemas.microsoft.com/office/word/2006/wordml" xmlns:wps="http://schemas.microsoft.com/office/word/2010/wordprocessingShape" mc:Ignorable="w14 w15 wp14">
-  <w:abstractNum w:abstractNumId="0">
+<w:numbering xmlns:wpc="http://schemas.microsoft.com/office/word/2010/wordprocessingCanvas" xmlns:mc="http://schemas.openxmlformats.org/markup-compatibility/2006" xmlns:o="urn:schemas-microsoft-com:office:office" xmlns:r="http://schemas.openxmlformats.org/officeDocument/2006/relationships" xmlns:m="http://schemas.openxmlformats.org/officeDocument/2006/math" xmlns:v="urn:schemas-microsoft-com:vml" xmlns:wp14="http://schemas.microsoft.com/office/word/2010/wordprocessingDrawing" xmlns:wp="http://schemas.openxmlformats.org/drawingml/2006/wordprocessingDrawing" xmlns:w10="urn:schemas-microsoft-com:office:word" xmlns:w="http://schemas.openxmlformats.org/wordprocessingml/2006/main" xmlns:w14="http://schemas.microsoft.com/office/word/2010/wordml" xmlns:w15="http://schemas.microsoft.com/office/word/2012/wordml" xmlns:wpg="http://schemas.microsoft.com/office/word/2010/wordprocessingGroup" xmlns:wpi="http://schemas.microsoft.com/office/word/2010/wordprocessingInk" xmlns:wne="http://schemas.microsoft.com/office/word/2006/wordml" xmlns:wps="http://schemas.microsoft.com/office/word/2010/wordprocessingShape" mc:Ignorable="w14 w15 wp14">
+  <w:abstractNum w:abstractNumId="0" w15:restartNumberingAfterBreak="0">
     <w:nsid w:val="3B323507"/>
     <w:multiLevelType w:val="hybridMultilevel"/>
     <w:tmpl w:val="08EE0AF8"/>
@@ -3935,7 +4354,7 @@
       </w:pPr>
     </w:pPrDefault>
   </w:docDefaults>
-  <w:latentStyles w:defLockedState="0" w:defUIPriority="99" w:defSemiHidden="0" w:defUnhideWhenUsed="0" w:defQFormat="0" w:count="382">
+  <w:latentStyles w:defLockedState="0" w:defUIPriority="99" w:defSemiHidden="0" w:defUnhideWhenUsed="0" w:defQFormat="0" w:count="371">
     <w:lsdException w:name="Normal" w:uiPriority="0" w:qFormat="1"/>
     <w:lsdException w:name="heading 1" w:uiPriority="9" w:qFormat="1"/>
     <w:lsdException w:name="heading 2" w:semiHidden="1" w:uiPriority="9" w:unhideWhenUsed="1" w:qFormat="1"/>
@@ -4041,6 +4460,7 @@
     <w:lsdException w:name="HTML Sample" w:semiHidden="1" w:unhideWhenUsed="1"/>
     <w:lsdException w:name="HTML Typewriter" w:semiHidden="1" w:unhideWhenUsed="1"/>
     <w:lsdException w:name="HTML Variable" w:semiHidden="1" w:unhideWhenUsed="1"/>
+    <w:lsdException w:name="Normal Table" w:semiHidden="1" w:unhideWhenUsed="1"/>
     <w:lsdException w:name="annotation subject" w:semiHidden="1" w:unhideWhenUsed="1"/>
     <w:lsdException w:name="No List" w:semiHidden="1" w:unhideWhenUsed="1"/>
     <w:lsdException w:name="Outline List 1" w:semiHidden="1" w:unhideWhenUsed="1"/>
@@ -4086,9 +4506,11 @@
     <w:lsdException w:name="Table Subtle 1" w:semiHidden="1" w:unhideWhenUsed="1"/>
     <w:lsdException w:name="Table Subtle 2" w:semiHidden="1" w:unhideWhenUsed="1"/>
     <w:lsdException w:name="Table Web 1" w:semiHidden="1" w:unhideWhenUsed="1"/>
+    <w:lsdException w:name="Table Web 2" w:semiHidden="1" w:unhideWhenUsed="1"/>
     <w:lsdException w:name="Table Web 3" w:semiHidden="1" w:unhideWhenUsed="1"/>
     <w:lsdException w:name="Balloon Text" w:semiHidden="1" w:unhideWhenUsed="1"/>
     <w:lsdException w:name="Table Grid" w:uiPriority="39"/>
+    <w:lsdException w:name="Table Theme" w:semiHidden="1" w:unhideWhenUsed="1"/>
     <w:lsdException w:name="Placeholder Text" w:semiHidden="1"/>
     <w:lsdException w:name="No Spacing" w:uiPriority="1" w:qFormat="1"/>
     <w:lsdException w:name="Light Shading" w:uiPriority="60"/>
@@ -4304,8 +4726,6 @@
     <w:lsdException w:name="List Table 5 Dark Accent 6" w:uiPriority="50"/>
     <w:lsdException w:name="List Table 6 Colorful Accent 6" w:uiPriority="51"/>
     <w:lsdException w:name="List Table 7 Colorful Accent 6" w:uiPriority="52"/>
-    <w:lsdException w:name="Mention" w:semiHidden="1" w:unhideWhenUsed="1"/>
-    <w:lsdException w:name="Smart Hyperlink" w:semiHidden="1" w:unhideWhenUsed="1"/>
   </w:latentStyles>
   <w:style w:type="paragraph" w:default="1" w:styleId="Normal">
     <w:name w:val="Normal"/>
@@ -5071,7 +5491,6 @@
       <w:spacing w:after="0" w:line="240" w:lineRule="auto"/>
     </w:pPr>
     <w:tblPr>
-      <w:tblInd w:w="0" w:type="dxa"/>
       <w:tblBorders>
         <w:top w:val="single" w:sz="4" w:space="0" w:color="auto"/>
         <w:left w:val="single" w:sz="4" w:space="0" w:color="auto"/>
@@ -5080,12 +5499,6 @@
         <w:insideH w:val="single" w:sz="4" w:space="0" w:color="auto"/>
         <w:insideV w:val="single" w:sz="4" w:space="0" w:color="auto"/>
       </w:tblBorders>
-      <w:tblCellMar>
-        <w:top w:w="0" w:type="dxa"/>
-        <w:left w:w="108" w:type="dxa"/>
-        <w:bottom w:w="0" w:type="dxa"/>
-        <w:right w:w="108" w:type="dxa"/>
-      </w:tblCellMar>
     </w:tblPr>
   </w:style>
   <w:style w:type="table" w:styleId="GridTable2-Accent5">
@@ -5099,19 +5512,12 @@
     <w:tblPr>
       <w:tblStyleRowBandSize w:val="1"/>
       <w:tblStyleColBandSize w:val="1"/>
-      <w:tblInd w:w="0" w:type="dxa"/>
       <w:tblBorders>
         <w:top w:val="single" w:sz="2" w:space="0" w:color="8EAADB" w:themeColor="accent5" w:themeTint="99"/>
         <w:bottom w:val="single" w:sz="2" w:space="0" w:color="8EAADB" w:themeColor="accent5" w:themeTint="99"/>
         <w:insideH w:val="single" w:sz="2" w:space="0" w:color="8EAADB" w:themeColor="accent5" w:themeTint="99"/>
         <w:insideV w:val="single" w:sz="2" w:space="0" w:color="8EAADB" w:themeColor="accent5" w:themeTint="99"/>
       </w:tblBorders>
-      <w:tblCellMar>
-        <w:top w:w="0" w:type="dxa"/>
-        <w:left w:w="108" w:type="dxa"/>
-        <w:bottom w:w="0" w:type="dxa"/>
-        <w:right w:w="108" w:type="dxa"/>
-      </w:tblCellMar>
     </w:tblPr>
     <w:tblStylePr w:type="firstRow">
       <w:rPr>
@@ -5181,7 +5587,6 @@
     <w:tblPr>
       <w:tblStyleRowBandSize w:val="1"/>
       <w:tblStyleColBandSize w:val="1"/>
-      <w:tblInd w:w="0" w:type="dxa"/>
       <w:tblBorders>
         <w:top w:val="single" w:sz="4" w:space="0" w:color="B4C6E7" w:themeColor="accent5" w:themeTint="66"/>
         <w:left w:val="single" w:sz="4" w:space="0" w:color="B4C6E7" w:themeColor="accent5" w:themeTint="66"/>
@@ -5190,12 +5595,6 @@
         <w:insideH w:val="single" w:sz="4" w:space="0" w:color="B4C6E7" w:themeColor="accent5" w:themeTint="66"/>
         <w:insideV w:val="single" w:sz="4" w:space="0" w:color="B4C6E7" w:themeColor="accent5" w:themeTint="66"/>
       </w:tblBorders>
-      <w:tblCellMar>
-        <w:top w:w="0" w:type="dxa"/>
-        <w:left w:w="108" w:type="dxa"/>
-        <w:bottom w:w="0" w:type="dxa"/>
-        <w:right w:w="108" w:type="dxa"/>
-      </w:tblCellMar>
     </w:tblPr>
     <w:tblStylePr w:type="firstRow">
       <w:rPr>
@@ -5245,19 +5644,12 @@
     <w:tblPr>
       <w:tblStyleRowBandSize w:val="1"/>
       <w:tblStyleColBandSize w:val="1"/>
-      <w:tblInd w:w="0" w:type="dxa"/>
       <w:tblBorders>
         <w:top w:val="single" w:sz="2" w:space="0" w:color="9CC2E5" w:themeColor="accent1" w:themeTint="99"/>
         <w:bottom w:val="single" w:sz="2" w:space="0" w:color="9CC2E5" w:themeColor="accent1" w:themeTint="99"/>
         <w:insideH w:val="single" w:sz="2" w:space="0" w:color="9CC2E5" w:themeColor="accent1" w:themeTint="99"/>
         <w:insideV w:val="single" w:sz="2" w:space="0" w:color="9CC2E5" w:themeColor="accent1" w:themeTint="99"/>
       </w:tblBorders>
-      <w:tblCellMar>
-        <w:top w:w="0" w:type="dxa"/>
-        <w:left w:w="108" w:type="dxa"/>
-        <w:bottom w:w="0" w:type="dxa"/>
-        <w:right w:w="108" w:type="dxa"/>
-      </w:tblCellMar>
     </w:tblPr>
     <w:tblStylePr w:type="firstRow">
       <w:rPr>
@@ -5609,7 +6001,7 @@
 </file>
 
 <file path=customXml/itemProps1.xml><?xml version="1.0" encoding="utf-8"?>
-<ds:datastoreItem xmlns:ds="http://schemas.openxmlformats.org/officeDocument/2006/customXml" ds:itemID="{16DB5F47-6E38-8A4E-A74C-12BC95C2517E}">
+<ds:datastoreItem xmlns:ds="http://schemas.openxmlformats.org/officeDocument/2006/customXml" ds:itemID="{F870B745-A6AD-47ED-A20E-C82C3123F380}">
   <ds:schemaRefs>
     <ds:schemaRef ds:uri="http://schemas.openxmlformats.org/officeDocument/2006/bibliography"/>
   </ds:schemaRefs>

</xml_diff>

<commit_message>
Edits Based off Marking
</commit_message>
<xml_diff>
--- a/Docs/Software Development Plan.docx
+++ b/Docs/Software Development Plan.docx
@@ -2308,7 +2308,11 @@
             <w:cnfStyle w:val="001000000000" w:firstRow="0" w:lastRow="0" w:firstColumn="1" w:lastColumn="0" w:oddVBand="0" w:evenVBand="0" w:oddHBand="0" w:evenHBand="0" w:firstRowFirstColumn="0" w:firstRowLastColumn="0" w:lastRowFirstColumn="0" w:lastRowLastColumn="0"/>
             <w:tcW w:w="2070" w:type="dxa"/>
           </w:tcPr>
-          <w:p/>
+          <w:p>
+            <w:r>
+              <w:t>October 16 2017</w:t>
+            </w:r>
+          </w:p>
         </w:tc>
         <w:tc>
           <w:tcPr>
@@ -2318,6 +2322,9 @@
             <w:pPr>
               <w:cnfStyle w:val="000000100000" w:firstRow="0" w:lastRow="0" w:firstColumn="0" w:lastColumn="0" w:oddVBand="0" w:evenVBand="0" w:oddHBand="1" w:evenHBand="0" w:firstRowFirstColumn="0" w:firstRowLastColumn="0" w:lastRowFirstColumn="0" w:lastRowLastColumn="0"/>
             </w:pPr>
+            <w:r>
+              <w:t>Bradley Baker</w:t>
+            </w:r>
           </w:p>
         </w:tc>
         <w:tc>
@@ -2328,6 +2335,9 @@
             <w:pPr>
               <w:cnfStyle w:val="000000100000" w:firstRow="0" w:lastRow="0" w:firstColumn="0" w:lastColumn="0" w:oddVBand="0" w:evenVBand="0" w:oddHBand="1" w:evenHBand="0" w:firstRowFirstColumn="0" w:firstRowLastColumn="0" w:lastRowFirstColumn="0" w:lastRowLastColumn="0"/>
             </w:pPr>
+            <w:r>
+              <w:t>Software Requirement Specifications Submitted</w:t>
+            </w:r>
           </w:p>
         </w:tc>
       </w:tr>
@@ -2497,6 +2507,9 @@
             <w:r>
               <w:t>Software Requirements</w:t>
             </w:r>
+            <w:r>
+              <w:t xml:space="preserve"> Specification</w:t>
+            </w:r>
           </w:p>
         </w:tc>
       </w:tr>
@@ -2550,8 +2563,10 @@
               <w:cnfStyle w:val="000000000000" w:firstRow="0" w:lastRow="0" w:firstColumn="0" w:lastColumn="0" w:oddVBand="0" w:evenVBand="0" w:oddHBand="0" w:evenHBand="0" w:firstRowFirstColumn="0" w:firstRowLastColumn="0" w:lastRowFirstColumn="0" w:lastRowLastColumn="0"/>
             </w:pPr>
             <w:r>
-              <w:t>Installation Plan</w:t>
-            </w:r>
+              <w:t xml:space="preserve">Basic User Guild </w:t>
+            </w:r>
+            <w:bookmarkStart w:id="10" w:name="_GoBack"/>
+            <w:bookmarkEnd w:id="10"/>
           </w:p>
         </w:tc>
       </w:tr>
@@ -2589,7 +2604,7 @@
       <w:pPr>
         <w:pStyle w:val="Heading1"/>
       </w:pPr>
-      <w:bookmarkStart w:id="10" w:name="_Toc494271842"/>
+      <w:bookmarkStart w:id="11" w:name="_Toc494271842"/>
       <w:r>
         <w:lastRenderedPageBreak/>
         <w:t xml:space="preserve">Risk Management </w:t>
@@ -2603,7 +2618,7 @@
       <w:r>
         <w:t>Mitigation</w:t>
       </w:r>
-      <w:bookmarkEnd w:id="10"/>
+      <w:bookmarkEnd w:id="11"/>
     </w:p>
     <w:p/>
     <w:p>
@@ -3087,12 +3102,7 @@
               <w:cnfStyle w:val="000000000000" w:firstRow="0" w:lastRow="0" w:firstColumn="0" w:lastColumn="0" w:oddVBand="0" w:evenVBand="0" w:oddHBand="0" w:evenHBand="0" w:firstRowFirstColumn="0" w:firstRowLastColumn="0" w:lastRowFirstColumn="0" w:lastRowLastColumn="0"/>
             </w:pPr>
             <w:r>
-              <w:t>To be adjusted based upon the situation in w</w:t>
-            </w:r>
-            <w:bookmarkStart w:id="11" w:name="_GoBack"/>
-            <w:bookmarkEnd w:id="11"/>
-            <w:r>
-              <w:t>hich the issue arises.</w:t>
+              <w:t>To be adjusted based upon the situation in which the issue arises.</w:t>
             </w:r>
           </w:p>
         </w:tc>
@@ -4150,7 +4160,7 @@
             <w:bCs/>
             <w:noProof/>
           </w:rPr>
-          <w:t>7</w:t>
+          <w:t>4</w:t>
         </w:r>
         <w:r>
           <w:rPr>
@@ -6025,7 +6035,7 @@
 </file>
 
 <file path=customXml/itemProps1.xml><?xml version="1.0" encoding="utf-8"?>
-<ds:datastoreItem xmlns:ds="http://schemas.openxmlformats.org/officeDocument/2006/customXml" ds:itemID="{DBB40DEF-2A91-4BA1-8B76-C2277576D8CA}">
+<ds:datastoreItem xmlns:ds="http://schemas.openxmlformats.org/officeDocument/2006/customXml" ds:itemID="{CDC52338-DCCD-4D6F-B6C2-9A1F9B18942A}">
   <ds:schemaRefs>
     <ds:schemaRef ds:uri="http://schemas.openxmlformats.org/officeDocument/2006/bibliography"/>
   </ds:schemaRefs>

</xml_diff>